<commit_message>
Project Proposal finished during this session.
</commit_message>
<xml_diff>
--- a/MarineMicroplastics_Proposal_YassyBardallis.docx
+++ b/MarineMicroplastics_Proposal_YassyBardallis.docx
@@ -24,6 +24,24 @@
     </w:p>
     <w:p>
       <w:pPr>
+        <w:pStyle w:val="Subtitle"/>
+      </w:pPr>
+      <w:r>
+        <w:t>yassy bardallis</w:t>
+      </w:r>
+      <w:r>
+        <w:tab/>
+        <w:t>Doppler bardallis</w:t>
+      </w:r>
+      <w:r>
+        <w:rPr>
+          <w:rStyle w:val="FootnoteReference"/>
+        </w:rPr>
+        <w:footnoteReference w:id="1"/>
+      </w:r>
+    </w:p>
+    <w:p>
+      <w:pPr>
         <w:pStyle w:val="Heading1"/>
       </w:pPr>
       <w:r>
@@ -32,10 +50,728 @@
     </w:p>
     <w:p>
       <w:r>
-        <w:t>For this project we have chosen to work with three interrelated datasets on the density of marine microplastics around the world.</w:t>
+        <w:t>For this project</w:t>
+      </w:r>
+      <w:r>
+        <w:t>,</w:t>
+      </w:r>
+      <w:r>
+        <w:t xml:space="preserve"> we have chosen to work with </w:t>
+      </w:r>
+      <w:r>
+        <w:t>a</w:t>
+      </w:r>
+      <w:r>
+        <w:t xml:space="preserve"> dataset on the density of marine microplastics </w:t>
+      </w:r>
+      <w:r>
+        <w:t xml:space="preserve">in samples drawn from seawater </w:t>
+      </w:r>
+      <w:r>
+        <w:t>around the world</w:t>
+      </w:r>
+      <w:r>
+        <w:t>.</w:t>
+      </w:r>
+      <w:r>
+        <w:t xml:space="preserve"> </w:t>
+      </w:r>
+      <w:r>
+        <w:t xml:space="preserve">These datasets contain information </w:t>
+      </w:r>
+      <w:r>
+        <w:t>quantifying the</w:t>
+      </w:r>
+      <w:r>
+        <w:t xml:space="preserve"> presence of </w:t>
+      </w:r>
+      <w:r>
+        <w:t xml:space="preserve">microplastics at specific points in the world on specific dates. </w:t>
+      </w:r>
+      <w:r>
+        <w:t>This dataset is termed</w:t>
+      </w:r>
+      <w:r>
+        <w:t xml:space="preserve"> the “SEA_MICRO” </w:t>
+      </w:r>
+      <w:r>
+        <w:t>dataset and was</w:t>
+      </w:r>
+      <w:r>
+        <w:t xml:space="preserve"> acquired from kaggle.com</w:t>
+      </w:r>
+      <w:r>
+        <w:fldChar w:fldCharType="begin"/>
+      </w:r>
+      <w:r>
+        <w:instrText xml:space="preserve"> ADDIN ZOTERO_ITEM CSL_CITATION {"citationID":"UMWMLbhT","properties":{"formattedCitation":"[1]","plainCitation":"[1]","noteIndex":0},"citationItems":[{"id":70,"uris":["http://zotero.org/users/8838954/items/6B5H7T8T"],"itemData":{"id":70,"type":"webpage","abstract":"FEATURES / LATITUDE AND LONGITUDE / CSV","language":"en","title":"MARINE MICRO-PLASTIC / ON WORLD / DENSITY / NOAA","URL":"https://www.kaggle.com/datasets/brsdincer/marine-microplastic-on-world-density-noaa","accessed":{"date-parts":[["2023",2,24]]}}}],"schema":"https://github.com/citation-style-language/schema/raw/master/csl-citation.json"} </w:instrText>
+      </w:r>
+      <w:r>
+        <w:fldChar w:fldCharType="separate"/>
+      </w:r>
+      <w:r>
+        <w:rPr>
+          <w:noProof/>
+        </w:rPr>
+        <w:t>[1]</w:t>
+      </w:r>
+      <w:r>
+        <w:fldChar w:fldCharType="end"/>
+      </w:r>
+      <w:r>
+        <w:t xml:space="preserve"> but seem</w:t>
+      </w:r>
+      <w:r>
+        <w:t>s</w:t>
+      </w:r>
+      <w:r>
+        <w:t xml:space="preserve"> to have been drawn from data relating to a project done by scientists supported by the NOAA Marine Debris Program</w:t>
+      </w:r>
+      <w:r>
+        <w:fldChar w:fldCharType="begin"/>
+      </w:r>
+      <w:r>
+        <w:instrText xml:space="preserve"> ADDIN ZOTERO_ITEM CSL_CITATION {"citationID":"OJ16rvlC","properties":{"formattedCitation":"[2]","plainCitation":"[2]","noteIndex":0},"citationItems":[{"id":82,"uris":["http://zotero.org/users/8838954/items/74ZR9AEN"],"itemData":{"id":82,"type":"webpage","abstract":"Scientists from the University of Washington Tacoma and George Mason University worked to isolate and quantify microplastics in water and sediment samples and to compare laboratory protocols.","genre":"Text","language":"en","title":"Detecting Microplastics in the Marine Environment | OR&amp;R's Marine Debris Program","URL":"https://marinedebris.noaa.gov/research/detecting-microplastics-marine-environment, https://marinedebris.noaa.gov/research/detecting-microplastics-marine-environment","author":[{"family":"dianna.parker","given":""}],"accessed":{"date-parts":[["2023",2,24]]},"issued":{"date-parts":[["2013",7,18]]}}}],"schema":"https://github.com/citation-style-language/schema/raw/master/csl-citation.json"} </w:instrText>
+      </w:r>
+      <w:r>
+        <w:fldChar w:fldCharType="separate"/>
+      </w:r>
+      <w:r>
+        <w:rPr>
+          <w:noProof/>
+        </w:rPr>
+        <w:t>[2]</w:t>
+      </w:r>
+      <w:r>
+        <w:fldChar w:fldCharType="end"/>
+      </w:r>
+      <w:r>
+        <w:t>.</w:t>
+      </w:r>
+    </w:p>
+    <w:p>
+      <w:pPr>
+        <w:pStyle w:val="Heading1"/>
+      </w:pPr>
+      <w:r>
+        <w:t>Background</w:t>
+      </w:r>
+    </w:p>
+    <w:p>
+      <w:r>
+        <w:t>Marine microplastics, which are defined as plastic particles under 5mm, pervade our ecosystem. They have been found in everything from fish</w:t>
+      </w:r>
+      <w:r>
+        <w:fldChar w:fldCharType="begin"/>
+      </w:r>
+      <w:r>
+        <w:instrText xml:space="preserve"> ADDIN ZOTERO_ITEM CSL_CITATION {"citationID":"rmHSeWpZ","properties":{"formattedCitation":"[3]","plainCitation":"[3]","noteIndex":0},"citationItems":[{"id":78,"uris":["http://zotero.org/users/8838954/items/7DF6KVFF"],"itemData":{"id":78,"type":"article-journal","abstract":"Plastic waste and its fragments (microplastics, &lt;5 mm) are a global, persistent, and ubiquitous threat for land and marine ecosystems. We have investigated the occurrence and composition of microplastics within 18 coastal fish species of the northwestern Mediterranean Sea. Digestive tracts were digested using hydrogen peroxide, and residues were observed under a stereo-microscope. Suspected microplastics were analyzed with a Fourier Transform InfraRed (FTIR) spectrometer to confirm its plastic nature and to identify the polymer type. A rigorous blank control and FTIR correction was applied, leading to the removal of 78% of the initially sorted and suspected particles. Corrected concentrations range from 0.00 to 5.15 items per fish, a result within the same range than this has been reported for other coastal species previously investigated in this area. Fibers, made of polyester (PES), polyamide (PA), acrylic (A) and polypropylene (PP), largely dominate the microplastic shapes (91%). A single driving force could not be identified, but several species traits (morphology, feeding, and habitat) may influence the number of ingested microplastics.","container-title":"Microplastics","DOI":"10.3390/microplastics1010012","ISSN":"2673-8929","issue":"1","journalAbbreviation":"Microplastics","language":"en","page":"186-197","source":"DOI.org (Crossref)","title":"Ingested Microplastics in 18 Local Fish Species from the Northwestern Mediterranean Sea","volume":"1","author":[{"family":"Constant","given":"Mel"},{"family":"Reynaud","given":"Mathieu"},{"family":"Weiss","given":"Lisa"},{"family":"Ludwig","given":"Wolfgang"},{"family":"Kerhervé","given":"Philippe"}],"issued":{"date-parts":[["2022",3,1]]}}}],"schema":"https://github.com/citation-style-language/schema/raw/master/csl-citation.json"} </w:instrText>
+      </w:r>
+      <w:r>
+        <w:fldChar w:fldCharType="separate"/>
+      </w:r>
+      <w:r>
+        <w:rPr>
+          <w:noProof/>
+        </w:rPr>
+        <w:t>[3]</w:t>
+      </w:r>
+      <w:r>
+        <w:fldChar w:fldCharType="end"/>
+      </w:r>
+      <w:r>
+        <w:t xml:space="preserve"> to </w:t>
+      </w:r>
+      <w:r>
+        <w:t>human placentae</w:t>
+      </w:r>
+      <w:r>
+        <w:fldChar w:fldCharType="begin"/>
+      </w:r>
+      <w:r>
+        <w:instrText xml:space="preserve"> ADDIN ZOTERO_ITEM CSL_CITATION {"citationID":"iVeteo5u","properties":{"formattedCitation":"[4]","plainCitation":"[4]","noteIndex":0},"citationItems":[{"id":80,"uris":["http://zotero.org/users/8838954/items/38A4IEMA"],"itemData":{"id":80,"type":"article-journal","container-title":"Environmental Health Perspectives","DOI":"10.1289/EHP10873","ISSN":"0091-6765, 1552-9924","issue":"9","journalAbbreviation":"Environ Health Perspect","language":"en","page":"097006","source":"DOI.org (Crossref)","title":"Uptake, Transport, and Toxicity of Pristine and Weathered Micro- and Nanoplastics in Human Placenta Cells","volume":"130","author":[{"family":"Dusza","given":"Hanna M."},{"family":"Katrukha","given":"Eugene A."},{"family":"Nijmeijer","given":"Sandra M."},{"family":"Akhmanova","given":"Anna"},{"family":"Vethaak","given":"A. Dick"},{"family":"Walker","given":"Douglas I."},{"family":"Legler","given":"Juliette"}],"issued":{"date-parts":[["2022",9]]}}}],"schema":"https://github.com/citation-style-language/schema/raw/master/csl-citation.json"} </w:instrText>
+      </w:r>
+      <w:r>
+        <w:fldChar w:fldCharType="separate"/>
+      </w:r>
+      <w:r>
+        <w:rPr>
+          <w:noProof/>
+        </w:rPr>
+        <w:t>[4]</w:t>
+      </w:r>
+      <w:r>
+        <w:fldChar w:fldCharType="end"/>
+      </w:r>
+      <w:r>
+        <w:t>; while we are still exploring the impact they have on our world, they are already known to be detrimental to the health and life of coral</w:t>
+      </w:r>
+      <w:r>
+        <w:fldChar w:fldCharType="begin"/>
+      </w:r>
+      <w:r>
+        <w:instrText xml:space="preserve"> ADDIN ZOTERO_ITEM CSL_CITATION {"citationID":"VkZZp3Ur","properties":{"formattedCitation":"[5]","plainCitation":"[5]","noteIndex":0},"citationItems":[{"id":72,"uris":["http://zotero.org/users/8838954/items/T8UU7UTC"],"itemData":{"id":72,"type":"article-journal","abstract":"Abstract\n            \n              Microplastics are recognised as a potential global threat to marine ecosystems, but the biological mechanisms determining their impact on marine life are still largely unknown. Here, we investigated the effects of microplastics on the red coral, a long-lived habitat-forming organism belonging to the\n              Corallium\n              genus, which is present at almost all latitudes from shallow-water to deep-sea habitats. When exposed to microplastics, corals preferentially ingest polypropylene, with multiple biological effects, from feeding impairment to mucus production and altered gene expression. Microplastics can alter the coral microbiome directly and indirectly by causing tissue abrasions that allow the proliferation of opportunistic bacteria. These multiple effects suggest that microplastics at the concentrations present in some marine areas and predicted for most oceans in the coming decades, can ultimately cause coral death. Other habitat-forming suspension-feeding species are likely subjected to similar impacts, which may act synergistically with climate-driven events primarily responsible for mass mortalities.","container-title":"Communications Biology","DOI":"10.1038/s42003-021-01961-1","ISSN":"2399-3642","issue":"1","journalAbbreviation":"Commun Biol","language":"en","page":"431","source":"DOI.org (Crossref)","title":"Multiple impacts of microplastics can threaten marine habitat-forming species","volume":"4","author":[{"family":"Corinaldesi","given":"Cinzia"},{"family":"Canensi","given":"Sara"},{"family":"Dell’Anno","given":"Antonio"},{"family":"Tangherlini","given":"Michael"},{"family":"Di Capua","given":"Iole"},{"family":"Varrella","given":"Stefano"},{"family":"Willis","given":"Trevor J."},{"family":"Cerrano","given":"Carlo"},{"family":"Danovaro","given":"Roberto"}],"issued":{"date-parts":[["2021",3,30]]}}}],"schema":"https://github.com/citation-style-language/schema/raw/master/csl-citation.json"} </w:instrText>
+      </w:r>
+      <w:r>
+        <w:fldChar w:fldCharType="separate"/>
+      </w:r>
+      <w:r>
+        <w:rPr>
+          <w:noProof/>
+        </w:rPr>
+        <w:t>[5]</w:t>
+      </w:r>
+      <w:r>
+        <w:fldChar w:fldCharType="end"/>
+      </w:r>
+      <w:r>
+        <w:t>, and other species have been and are being investigated</w:t>
+      </w:r>
+      <w:r>
+        <w:t>, including us</w:t>
+      </w:r>
+      <w:r>
+        <w:fldChar w:fldCharType="begin"/>
+      </w:r>
+      <w:r>
+        <w:instrText xml:space="preserve"> ADDIN ZOTERO_ITEM CSL_CITATION {"citationID":"vjmj6LLC","properties":{"formattedCitation":"[6]","plainCitation":"[6]","noteIndex":0},"citationItems":[{"id":76,"uris":["http://zotero.org/users/8838954/items/BP29I7B9"],"itemData":{"id":76,"type":"article-journal","container-title":"BioScience","DOI":"10.1093/biosci/biaa119","ISSN":"00063568","issue":"12","note":"publisher: Oxford University Press / USA","page":"1048-1055","source":"EBSCOhost","title":"Silent Scourge: Microplastics in Water, Food, and Air: Scientists focus on the human health effects of ubiquitous plastics","title-short":"Silent Scourge","volume":"70","author":[{"family":"Dybas","given":"Cheryl Lyn"}],"issued":{"date-parts":[["2020",12]]}}}],"schema":"https://github.com/citation-style-language/schema/raw/master/csl-citation.json"} </w:instrText>
+      </w:r>
+      <w:r>
+        <w:fldChar w:fldCharType="separate"/>
+      </w:r>
+      <w:r>
+        <w:rPr>
+          <w:noProof/>
+        </w:rPr>
+        <w:t>[6]</w:t>
+      </w:r>
+      <w:r>
+        <w:fldChar w:fldCharType="end"/>
+      </w:r>
+      <w:r>
+        <w:t>.</w:t>
+      </w:r>
+      <w:r>
+        <w:t xml:space="preserve"> As the marine world is intricately intertwined with our own, research into their movements is imperative. </w:t>
+      </w:r>
+    </w:p>
+    <w:p>
+      <w:pPr>
+        <w:pStyle w:val="Heading1"/>
+      </w:pPr>
+      <w:r>
+        <w:t>Questions</w:t>
+      </w:r>
+    </w:p>
+    <w:p>
+      <w:r>
+        <w:t>In this project</w:t>
+      </w:r>
+      <w:r>
+        <w:t>,</w:t>
+      </w:r>
+      <w:r>
+        <w:t xml:space="preserve"> we wish to</w:t>
+      </w:r>
+      <w:r>
+        <w:t xml:space="preserve"> investigate the distribution of microplastics and whether there is any statistical significance to this evidence that would support a relationship between the time of year, the geographical region in question, and concentration levels. Specifically, we want to investigate how </w:t>
+      </w:r>
+      <w:r>
+        <w:t xml:space="preserve">statistically </w:t>
+      </w:r>
+      <w:r>
+        <w:t xml:space="preserve">plausible it is for a model to be created using this data that can </w:t>
+      </w:r>
+      <w:r>
+        <w:t>predict</w:t>
+      </w:r>
+      <w:r>
+        <w:t xml:space="preserve"> whether </w:t>
+      </w:r>
+      <w:r>
+        <w:t>there will be more or</w:t>
+      </w:r>
+      <w:r>
+        <w:t xml:space="preserve"> less than a particular concentration of microplastics</w:t>
+      </w:r>
+      <w:r>
+        <w:t xml:space="preserve"> in a</w:t>
+      </w:r>
+      <w:r>
+        <w:t xml:space="preserve"> given geographical region </w:t>
+      </w:r>
+      <w:r>
+        <w:t>given a particular</w:t>
+      </w:r>
+      <w:r>
+        <w:t xml:space="preserve"> time window</w:t>
+      </w:r>
+      <w:r>
+        <w:t>.</w:t>
+      </w:r>
+    </w:p>
+    <w:p>
+      <w:r>
+        <w:t>The members of this project team have personal interests in this project. Y. Bardallis has had a deep interest in the ocean since a young age that only has grown stronger over the years. D. Bardallis, as a cat, has a vested interest in the future of marine life as it directly and immediately relates to his food supply. Both Y. Bardallis and D. Bardallis are also members of the population on this planet and, therefore, will live with the consequences of this microplastic and its presence for as long as they live; they do not want future generations of cats and humans to have the same immediate impact from these microplastics that they will.</w:t>
+      </w:r>
+    </w:p>
+    <w:p>
+      <w:pPr>
+        <w:pStyle w:val="Heading1"/>
+      </w:pPr>
+      <w:r>
+        <w:lastRenderedPageBreak/>
+        <w:t>Model</w:t>
+      </w:r>
+    </w:p>
+    <w:p>
+      <w:r>
+        <w:t xml:space="preserve">This project will </w:t>
+      </w:r>
+      <w:r>
+        <w:t>begin with partitioning the data into</w:t>
+      </w:r>
+      <w:r>
+        <w:t xml:space="preserve"> a small number of</w:t>
+      </w:r>
+      <w:r>
+        <w:t xml:space="preserve"> bounded geographical regions, then further into training and test sets within each region. These bounded regions will replace the latitudinal and longitudinal data into a form that is simpler to analyze using the authors’ current levels of knowledge. This form will consist of </w:t>
+      </w:r>
+      <w:r>
+        <w:t xml:space="preserve">a classification variable. Further research into marine research standards will factor into how many regions we will </w:t>
+      </w:r>
+      <w:r>
+        <w:t>be using. Our estimate is 6-10.</w:t>
+      </w:r>
+    </w:p>
+    <w:p>
+      <w:r>
+        <w:t>We intend to train the data using QDA within each region</w:t>
+      </w:r>
+      <w:r>
+        <w:t xml:space="preserve"> and use the lasso method along with cross-validation to shrink the tuning parameter and each model’s coefficients. Finally, we will use the still untouched test set within each region to evaluate our final models for the project’s presentation and paper.</w:t>
+      </w:r>
+    </w:p>
+    <w:p>
+      <w:pPr>
+        <w:pStyle w:val="Heading1"/>
+      </w:pPr>
+      <w:r>
+        <w:t>Bibliography</w:t>
+      </w:r>
+    </w:p>
+    <w:p>
+      <w:pPr>
+        <w:pStyle w:val="Bibliography"/>
+        <w:rPr>
+          <w:rFonts w:ascii="Garamond"/>
+        </w:rPr>
+      </w:pPr>
+      <w:r>
+        <w:fldChar w:fldCharType="begin"/>
+      </w:r>
+      <w:r>
+        <w:instrText xml:space="preserve"> ADDIN ZOTERO_BIBL {"uncited":[],"omitted":[],"custom":[]} CSL_BIBLIOGRAPHY </w:instrText>
+      </w:r>
+      <w:r>
+        <w:fldChar w:fldCharType="separate"/>
+      </w:r>
+      <w:r>
+        <w:rPr>
+          <w:rFonts w:ascii="Garamond"/>
+        </w:rPr>
+        <w:t>[1]</w:t>
+      </w:r>
+      <w:r>
+        <w:rPr>
+          <w:rFonts w:ascii="Garamond"/>
+        </w:rPr>
+        <w:tab/>
+        <w:t>“MARINE MICRO-PLASTIC / ON WORLD / DENSITY / NOAA.” https://www.kaggle.com/datasets/brsdincer/marine-microplastic-on-world-density-noaa (accessed Feb. 24, 2023).</w:t>
+      </w:r>
+    </w:p>
+    <w:p>
+      <w:pPr>
+        <w:pStyle w:val="Bibliography"/>
+        <w:rPr>
+          <w:rFonts w:ascii="Garamond"/>
+        </w:rPr>
+      </w:pPr>
+      <w:r>
+        <w:rPr>
+          <w:rFonts w:ascii="Garamond"/>
+        </w:rPr>
+        <w:t>[2]</w:t>
+      </w:r>
+      <w:r>
+        <w:rPr>
+          <w:rFonts w:ascii="Garamond"/>
+        </w:rPr>
+        <w:tab/>
+      </w:r>
+      <w:proofErr w:type="spellStart"/>
+      <w:proofErr w:type="gramStart"/>
+      <w:r>
+        <w:rPr>
+          <w:rFonts w:ascii="Garamond"/>
+        </w:rPr>
+        <w:t>dianna.parker</w:t>
+      </w:r>
+      <w:proofErr w:type="spellEnd"/>
+      <w:proofErr w:type="gramEnd"/>
+      <w:r>
+        <w:rPr>
+          <w:rFonts w:ascii="Garamond"/>
+        </w:rPr>
+        <w:t>, “Detecting Microplastics in the Marine Environment | OR&amp;R’s Marine Debris Program,” Jul. 18, 2013. https://marinedebris.noaa.gov/research/detecting-microplastics-marine-environment, https://marinedebris.noaa.gov/research/detecting-microplastics-marine-environment (accessed Feb. 24, 2023).</w:t>
+      </w:r>
+    </w:p>
+    <w:p>
+      <w:pPr>
+        <w:pStyle w:val="Bibliography"/>
+        <w:rPr>
+          <w:rFonts w:ascii="Garamond"/>
+        </w:rPr>
+      </w:pPr>
+      <w:r>
+        <w:rPr>
+          <w:rFonts w:ascii="Garamond"/>
+        </w:rPr>
+        <w:t>[3]</w:t>
+      </w:r>
+      <w:r>
+        <w:rPr>
+          <w:rFonts w:ascii="Garamond"/>
+        </w:rPr>
+        <w:tab/>
+        <w:t xml:space="preserve">M. Constant, M. Reynaud, L. Weiss, W. Ludwig, and P. </w:t>
+      </w:r>
+      <w:proofErr w:type="spellStart"/>
+      <w:r>
+        <w:rPr>
+          <w:rFonts w:ascii="Garamond"/>
+        </w:rPr>
+        <w:t>Kerhervé</w:t>
+      </w:r>
+      <w:proofErr w:type="spellEnd"/>
+      <w:r>
+        <w:rPr>
+          <w:rFonts w:ascii="Garamond"/>
+        </w:rPr>
+        <w:t xml:space="preserve">, “Ingested Microplastics in 18 Local Fish Species from the Northwestern Mediterranean Sea,” </w:t>
+      </w:r>
+      <w:r>
+        <w:rPr>
+          <w:rFonts w:ascii="Garamond"/>
+          <w:i/>
+          <w:iCs/>
+        </w:rPr>
+        <w:t>Microplastics</w:t>
+      </w:r>
+      <w:r>
+        <w:rPr>
+          <w:rFonts w:ascii="Garamond"/>
+        </w:rPr>
+        <w:t xml:space="preserve">, vol. 1, no. 1, pp. 186–197, Mar. 2022, </w:t>
+      </w:r>
+      <w:proofErr w:type="spellStart"/>
+      <w:r>
+        <w:rPr>
+          <w:rFonts w:ascii="Garamond"/>
+        </w:rPr>
+        <w:t>doi</w:t>
+      </w:r>
+      <w:proofErr w:type="spellEnd"/>
+      <w:r>
+        <w:rPr>
+          <w:rFonts w:ascii="Garamond"/>
+        </w:rPr>
+        <w:t>: 10.3390/microplastics1010012.</w:t>
+      </w:r>
+    </w:p>
+    <w:p>
+      <w:pPr>
+        <w:pStyle w:val="Bibliography"/>
+        <w:rPr>
+          <w:rFonts w:ascii="Garamond"/>
+        </w:rPr>
+      </w:pPr>
+      <w:r>
+        <w:rPr>
+          <w:rFonts w:ascii="Garamond"/>
+        </w:rPr>
+        <w:t>[4]</w:t>
+      </w:r>
+      <w:r>
+        <w:rPr>
+          <w:rFonts w:ascii="Garamond"/>
+        </w:rPr>
+        <w:tab/>
+        <w:t xml:space="preserve">H. M. </w:t>
+      </w:r>
+      <w:proofErr w:type="spellStart"/>
+      <w:r>
+        <w:rPr>
+          <w:rFonts w:ascii="Garamond"/>
+        </w:rPr>
+        <w:t>Dusza</w:t>
+      </w:r>
+      <w:proofErr w:type="spellEnd"/>
+      <w:r>
+        <w:rPr>
+          <w:rFonts w:ascii="Garamond"/>
+        </w:rPr>
+        <w:t xml:space="preserve"> </w:t>
+      </w:r>
+      <w:r>
+        <w:rPr>
+          <w:rFonts w:ascii="Garamond"/>
+          <w:i/>
+          <w:iCs/>
+        </w:rPr>
+        <w:t>et al.</w:t>
+      </w:r>
+      <w:r>
+        <w:rPr>
+          <w:rFonts w:ascii="Garamond"/>
+        </w:rPr>
+        <w:t xml:space="preserve">, “Uptake, Transport, and Toxicity of Pristine and Weathered Micro- and </w:t>
+      </w:r>
+      <w:proofErr w:type="spellStart"/>
+      <w:r>
+        <w:rPr>
+          <w:rFonts w:ascii="Garamond"/>
+        </w:rPr>
+        <w:t>Nanoplastics</w:t>
+      </w:r>
+      <w:proofErr w:type="spellEnd"/>
+      <w:r>
+        <w:rPr>
+          <w:rFonts w:ascii="Garamond"/>
+        </w:rPr>
+        <w:t xml:space="preserve"> in Human Placenta Cells,” </w:t>
+      </w:r>
+      <w:r>
+        <w:rPr>
+          <w:rFonts w:ascii="Garamond"/>
+          <w:i/>
+          <w:iCs/>
+        </w:rPr>
+        <w:t xml:space="preserve">Environ. Health </w:t>
+      </w:r>
+      <w:proofErr w:type="spellStart"/>
+      <w:r>
+        <w:rPr>
+          <w:rFonts w:ascii="Garamond"/>
+          <w:i/>
+          <w:iCs/>
+        </w:rPr>
+        <w:t>Perspect</w:t>
+      </w:r>
+      <w:proofErr w:type="spellEnd"/>
+      <w:r>
+        <w:rPr>
+          <w:rFonts w:ascii="Garamond"/>
+          <w:i/>
+          <w:iCs/>
+        </w:rPr>
+        <w:t>.</w:t>
+      </w:r>
+      <w:r>
+        <w:rPr>
+          <w:rFonts w:ascii="Garamond"/>
+        </w:rPr>
+        <w:t xml:space="preserve">, vol. 130, no. 9, p. 097006, Sep. 2022, </w:t>
+      </w:r>
+      <w:proofErr w:type="spellStart"/>
+      <w:r>
+        <w:rPr>
+          <w:rFonts w:ascii="Garamond"/>
+        </w:rPr>
+        <w:t>doi</w:t>
+      </w:r>
+      <w:proofErr w:type="spellEnd"/>
+      <w:r>
+        <w:rPr>
+          <w:rFonts w:ascii="Garamond"/>
+        </w:rPr>
+        <w:t>: 10.1289/EHP10873.</w:t>
+      </w:r>
+    </w:p>
+    <w:p>
+      <w:pPr>
+        <w:pStyle w:val="Bibliography"/>
+        <w:rPr>
+          <w:rFonts w:ascii="Garamond"/>
+        </w:rPr>
+      </w:pPr>
+      <w:r>
+        <w:rPr>
+          <w:rFonts w:ascii="Garamond"/>
+        </w:rPr>
+        <w:t>[5]</w:t>
+      </w:r>
+      <w:r>
+        <w:rPr>
+          <w:rFonts w:ascii="Garamond"/>
+        </w:rPr>
+        <w:tab/>
+        <w:t xml:space="preserve">C. </w:t>
+      </w:r>
+      <w:proofErr w:type="spellStart"/>
+      <w:r>
+        <w:rPr>
+          <w:rFonts w:ascii="Garamond"/>
+        </w:rPr>
+        <w:t>Corinaldesi</w:t>
+      </w:r>
+      <w:proofErr w:type="spellEnd"/>
+      <w:r>
+        <w:rPr>
+          <w:rFonts w:ascii="Garamond"/>
+        </w:rPr>
+        <w:t xml:space="preserve"> </w:t>
+      </w:r>
+      <w:r>
+        <w:rPr>
+          <w:rFonts w:ascii="Garamond"/>
+          <w:i/>
+          <w:iCs/>
+        </w:rPr>
+        <w:t>et al.</w:t>
+      </w:r>
+      <w:r>
+        <w:rPr>
+          <w:rFonts w:ascii="Garamond"/>
+        </w:rPr>
+        <w:t xml:space="preserve">, “Multiple impacts of microplastics can threaten marine habitat-forming species,” </w:t>
+      </w:r>
+      <w:proofErr w:type="spellStart"/>
+      <w:r>
+        <w:rPr>
+          <w:rFonts w:ascii="Garamond"/>
+          <w:i/>
+          <w:iCs/>
+        </w:rPr>
+        <w:t>Commun</w:t>
+      </w:r>
+      <w:proofErr w:type="spellEnd"/>
+      <w:r>
+        <w:rPr>
+          <w:rFonts w:ascii="Garamond"/>
+          <w:i/>
+          <w:iCs/>
+        </w:rPr>
+        <w:t>. Biol.</w:t>
+      </w:r>
+      <w:r>
+        <w:rPr>
+          <w:rFonts w:ascii="Garamond"/>
+        </w:rPr>
+        <w:t xml:space="preserve">, vol. 4, no. 1, p. 431, Mar. 2021, </w:t>
+      </w:r>
+      <w:proofErr w:type="spellStart"/>
+      <w:r>
+        <w:rPr>
+          <w:rFonts w:ascii="Garamond"/>
+        </w:rPr>
+        <w:t>doi</w:t>
+      </w:r>
+      <w:proofErr w:type="spellEnd"/>
+      <w:r>
+        <w:rPr>
+          <w:rFonts w:ascii="Garamond"/>
+        </w:rPr>
+        <w:t>: 10.1038/s42003-021-01961-1.</w:t>
+      </w:r>
+    </w:p>
+    <w:p>
+      <w:pPr>
+        <w:pStyle w:val="Bibliography"/>
+        <w:rPr>
+          <w:rFonts w:ascii="Garamond"/>
+        </w:rPr>
+      </w:pPr>
+      <w:r>
+        <w:rPr>
+          <w:rFonts w:ascii="Garamond"/>
+        </w:rPr>
+        <w:t>[6]</w:t>
+      </w:r>
+      <w:r>
+        <w:rPr>
+          <w:rFonts w:ascii="Garamond"/>
+        </w:rPr>
+        <w:tab/>
+        <w:t xml:space="preserve">C. L. </w:t>
+      </w:r>
+      <w:proofErr w:type="spellStart"/>
+      <w:r>
+        <w:rPr>
+          <w:rFonts w:ascii="Garamond"/>
+        </w:rPr>
+        <w:t>Dybas</w:t>
+      </w:r>
+      <w:proofErr w:type="spellEnd"/>
+      <w:r>
+        <w:rPr>
+          <w:rFonts w:ascii="Garamond"/>
+        </w:rPr>
+        <w:t xml:space="preserve">, “Silent Scourge: Microplastics in Water, Food, and Air: Scientists focus on the human health effects of ubiquitous plastics,” </w:t>
+      </w:r>
+      <w:proofErr w:type="spellStart"/>
+      <w:r>
+        <w:rPr>
+          <w:rFonts w:ascii="Garamond"/>
+          <w:i/>
+          <w:iCs/>
+        </w:rPr>
+        <w:t>BioScience</w:t>
+      </w:r>
+      <w:proofErr w:type="spellEnd"/>
+      <w:r>
+        <w:rPr>
+          <w:rFonts w:ascii="Garamond"/>
+        </w:rPr>
+        <w:t xml:space="preserve">, vol. 70, no. 12, pp. 1048–1055, Dec. 2020, </w:t>
+      </w:r>
+      <w:proofErr w:type="spellStart"/>
+      <w:r>
+        <w:rPr>
+          <w:rFonts w:ascii="Garamond"/>
+        </w:rPr>
+        <w:t>doi</w:t>
+      </w:r>
+      <w:proofErr w:type="spellEnd"/>
+      <w:r>
+        <w:rPr>
+          <w:rFonts w:ascii="Garamond"/>
+        </w:rPr>
+        <w:t>: 10.1093/</w:t>
+      </w:r>
+      <w:proofErr w:type="spellStart"/>
+      <w:r>
+        <w:rPr>
+          <w:rFonts w:ascii="Garamond"/>
+        </w:rPr>
+        <w:t>biosci</w:t>
+      </w:r>
+      <w:proofErr w:type="spellEnd"/>
+      <w:r>
+        <w:rPr>
+          <w:rFonts w:ascii="Garamond"/>
+        </w:rPr>
+        <w:t>/biaa119.</w:t>
+      </w:r>
+    </w:p>
+    <w:p>
+      <w:r>
+        <w:fldChar w:fldCharType="end"/>
       </w:r>
     </w:p>
     <w:sectPr>
+      <w:headerReference w:type="even" r:id="rId7"/>
+      <w:headerReference w:type="default" r:id="rId8"/>
       <w:pgSz w:w="12240" w:h="15840"/>
       <w:pgMar w:top="1440" w:right="1440" w:bottom="1440" w:left="1440" w:header="720" w:footer="720" w:gutter="0"/>
       <w:cols w:space="720"/>
@@ -43,6 +779,292 @@
     </w:sectPr>
   </w:body>
 </w:document>
+</file>
+
+<file path=word/endnotes.xml><?xml version="1.0" encoding="utf-8"?>
+<w:endnotes xmlns:wpc="http://schemas.microsoft.com/office/word/2010/wordprocessingCanvas" xmlns:cx="http://schemas.microsoft.com/office/drawing/2014/chartex" xmlns:cx1="http://schemas.microsoft.com/office/drawing/2015/9/8/chartex" xmlns:cx2="http://schemas.microsoft.com/office/drawing/2015/10/21/chartex" xmlns:cx3="http://schemas.microsoft.com/office/drawing/2016/5/9/chartex" xmlns:cx4="http://schemas.microsoft.com/office/drawing/2016/5/10/chartex" xmlns:cx5="http://schemas.microsoft.com/office/drawing/2016/5/11/chartex" xmlns:cx6="http://schemas.microsoft.com/office/drawing/2016/5/12/chartex" xmlns:cx7="http://schemas.microsoft.com/office/drawing/2016/5/13/chartex" xmlns:cx8="http://schemas.microsoft.com/office/drawing/2016/5/14/chartex" xmlns:mc="http://schemas.openxmlformats.org/markup-compatibility/2006" xmlns:aink="http://schemas.microsoft.com/office/drawing/2016/ink" xmlns:am3d="http://schemas.microsoft.com/office/drawing/2017/model3d" xmlns:o="urn:schemas-microsoft-com:office:office" xmlns:oel="http://schemas.microsoft.com/office/2019/extlst" xmlns:r="http://schemas.openxmlformats.org/officeDocument/2006/relationships" xmlns:m="http://schemas.openxmlformats.org/officeDocument/2006/math" xmlns:v="urn:schemas-microsoft-com:vml" xmlns:wp14="http://schemas.microsoft.com/office/word/2010/wordprocessingDrawing" xmlns:wp="http://schemas.openxmlformats.org/drawingml/2006/wordprocessingDrawing" xmlns:w10="urn:schemas-microsoft-com:office:word" xmlns:w="http://schemas.openxmlformats.org/wordprocessingml/2006/main" xmlns:w14="http://schemas.microsoft.com/office/word/2010/wordml" xmlns:w15="http://schemas.microsoft.com/office/word/2012/wordml" xmlns:w16cex="http://schemas.microsoft.com/office/word/2018/wordml/cex" xmlns:w16cid="http://schemas.microsoft.com/office/word/2016/wordml/cid" xmlns:w16="http://schemas.microsoft.com/office/word/2018/wordml" xmlns:w16sdtdh="http://schemas.microsoft.com/office/word/2020/wordml/sdtdatahash" xmlns:w16se="http://schemas.microsoft.com/office/word/2015/wordml/symex" xmlns:wpg="http://schemas.microsoft.com/office/word/2010/wordprocessingGroup" xmlns:wpi="http://schemas.microsoft.com/office/word/2010/wordprocessingInk" xmlns:wne="http://schemas.microsoft.com/office/word/2006/wordml" xmlns:wps="http://schemas.microsoft.com/office/word/2010/wordprocessingShape" mc:Ignorable="w14 w15 w16se w16cid w16 w16cex w16sdtdh wp14">
+  <w:endnote w:type="separator" w:id="-1">
+    <w:p>
+      <w:pPr>
+        <w:spacing w:after="0" w:line="240" w:lineRule="auto"/>
+      </w:pPr>
+      <w:r>
+        <w:separator/>
+      </w:r>
+    </w:p>
+  </w:endnote>
+  <w:endnote w:type="continuationSeparator" w:id="0">
+    <w:p>
+      <w:pPr>
+        <w:spacing w:after="0" w:line="240" w:lineRule="auto"/>
+      </w:pPr>
+      <w:r>
+        <w:continuationSeparator/>
+      </w:r>
+    </w:p>
+  </w:endnote>
+</w:endnotes>
+</file>
+
+<file path=word/footnotes.xml><?xml version="1.0" encoding="utf-8"?>
+<w:footnotes xmlns:wpc="http://schemas.microsoft.com/office/word/2010/wordprocessingCanvas" xmlns:cx="http://schemas.microsoft.com/office/drawing/2014/chartex" xmlns:cx1="http://schemas.microsoft.com/office/drawing/2015/9/8/chartex" xmlns:cx2="http://schemas.microsoft.com/office/drawing/2015/10/21/chartex" xmlns:cx3="http://schemas.microsoft.com/office/drawing/2016/5/9/chartex" xmlns:cx4="http://schemas.microsoft.com/office/drawing/2016/5/10/chartex" xmlns:cx5="http://schemas.microsoft.com/office/drawing/2016/5/11/chartex" xmlns:cx6="http://schemas.microsoft.com/office/drawing/2016/5/12/chartex" xmlns:cx7="http://schemas.microsoft.com/office/drawing/2016/5/13/chartex" xmlns:cx8="http://schemas.microsoft.com/office/drawing/2016/5/14/chartex" xmlns:mc="http://schemas.openxmlformats.org/markup-compatibility/2006" xmlns:aink="http://schemas.microsoft.com/office/drawing/2016/ink" xmlns:am3d="http://schemas.microsoft.com/office/drawing/2017/model3d" xmlns:o="urn:schemas-microsoft-com:office:office" xmlns:oel="http://schemas.microsoft.com/office/2019/extlst" xmlns:r="http://schemas.openxmlformats.org/officeDocument/2006/relationships" xmlns:m="http://schemas.openxmlformats.org/officeDocument/2006/math" xmlns:v="urn:schemas-microsoft-com:vml" xmlns:wp14="http://schemas.microsoft.com/office/word/2010/wordprocessingDrawing" xmlns:wp="http://schemas.openxmlformats.org/drawingml/2006/wordprocessingDrawing" xmlns:w10="urn:schemas-microsoft-com:office:word" xmlns:w="http://schemas.openxmlformats.org/wordprocessingml/2006/main" xmlns:w14="http://schemas.microsoft.com/office/word/2010/wordml" xmlns:w15="http://schemas.microsoft.com/office/word/2012/wordml" xmlns:w16cex="http://schemas.microsoft.com/office/word/2018/wordml/cex" xmlns:w16cid="http://schemas.microsoft.com/office/word/2016/wordml/cid" xmlns:w16="http://schemas.microsoft.com/office/word/2018/wordml" xmlns:w16sdtdh="http://schemas.microsoft.com/office/word/2020/wordml/sdtdatahash" xmlns:w16se="http://schemas.microsoft.com/office/word/2015/wordml/symex" xmlns:wpg="http://schemas.microsoft.com/office/word/2010/wordprocessingGroup" xmlns:wpi="http://schemas.microsoft.com/office/word/2010/wordprocessingInk" xmlns:wne="http://schemas.microsoft.com/office/word/2006/wordml" xmlns:wps="http://schemas.microsoft.com/office/word/2010/wordprocessingShape" mc:Ignorable="w14 w15 w16se w16cid w16 w16cex w16sdtdh wp14">
+  <w:footnote w:type="separator" w:id="-1">
+    <w:p>
+      <w:pPr>
+        <w:spacing w:after="0" w:line="240" w:lineRule="auto"/>
+      </w:pPr>
+      <w:r>
+        <w:separator/>
+      </w:r>
+    </w:p>
+  </w:footnote>
+  <w:footnote w:type="continuationSeparator" w:id="0">
+    <w:p>
+      <w:pPr>
+        <w:spacing w:after="0" w:line="240" w:lineRule="auto"/>
+      </w:pPr>
+      <w:r>
+        <w:continuationSeparator/>
+      </w:r>
+    </w:p>
+  </w:footnote>
+  <w:footnote w:id="1">
+    <w:p>
+      <w:pPr>
+        <w:pStyle w:val="FootnoteText"/>
+      </w:pPr>
+      <w:r>
+        <w:rPr>
+          <w:rStyle w:val="FootnoteReference"/>
+        </w:rPr>
+        <w:footnoteRef/>
+      </w:r>
+      <w:r>
+        <w:t xml:space="preserve"> Doppler Bardallis, mentioned throughout the work, is Yassy’s cat.</w:t>
+      </w:r>
+    </w:p>
+  </w:footnote>
+</w:footnotes>
+</file>
+
+<file path=word/header1.xml><?xml version="1.0" encoding="utf-8"?>
+<w:hdr xmlns:wpc="http://schemas.microsoft.com/office/word/2010/wordprocessingCanvas" xmlns:cx="http://schemas.microsoft.com/office/drawing/2014/chartex" xmlns:cx1="http://schemas.microsoft.com/office/drawing/2015/9/8/chartex" xmlns:cx2="http://schemas.microsoft.com/office/drawing/2015/10/21/chartex" xmlns:cx3="http://schemas.microsoft.com/office/drawing/2016/5/9/chartex" xmlns:cx4="http://schemas.microsoft.com/office/drawing/2016/5/10/chartex" xmlns:cx5="http://schemas.microsoft.com/office/drawing/2016/5/11/chartex" xmlns:cx6="http://schemas.microsoft.com/office/drawing/2016/5/12/chartex" xmlns:cx7="http://schemas.microsoft.com/office/drawing/2016/5/13/chartex" xmlns:cx8="http://schemas.microsoft.com/office/drawing/2016/5/14/chartex" xmlns:mc="http://schemas.openxmlformats.org/markup-compatibility/2006" xmlns:aink="http://schemas.microsoft.com/office/drawing/2016/ink" xmlns:am3d="http://schemas.microsoft.com/office/drawing/2017/model3d" xmlns:o="urn:schemas-microsoft-com:office:office" xmlns:oel="http://schemas.microsoft.com/office/2019/extlst" xmlns:r="http://schemas.openxmlformats.org/officeDocument/2006/relationships" xmlns:m="http://schemas.openxmlformats.org/officeDocument/2006/math" xmlns:v="urn:schemas-microsoft-com:vml" xmlns:wp14="http://schemas.microsoft.com/office/word/2010/wordprocessingDrawing" xmlns:wp="http://schemas.openxmlformats.org/drawingml/2006/wordprocessingDrawing" xmlns:w10="urn:schemas-microsoft-com:office:word" xmlns:w="http://schemas.openxmlformats.org/wordprocessingml/2006/main" xmlns:w14="http://schemas.microsoft.com/office/word/2010/wordml" xmlns:w15="http://schemas.microsoft.com/office/word/2012/wordml" xmlns:w16cex="http://schemas.microsoft.com/office/word/2018/wordml/cex" xmlns:w16cid="http://schemas.microsoft.com/office/word/2016/wordml/cid" xmlns:w16="http://schemas.microsoft.com/office/word/2018/wordml" xmlns:w16sdtdh="http://schemas.microsoft.com/office/word/2020/wordml/sdtdatahash" xmlns:w16se="http://schemas.microsoft.com/office/word/2015/wordml/symex" xmlns:wpg="http://schemas.microsoft.com/office/word/2010/wordprocessingGroup" xmlns:wpi="http://schemas.microsoft.com/office/word/2010/wordprocessingInk" xmlns:wne="http://schemas.microsoft.com/office/word/2006/wordml" xmlns:wps="http://schemas.microsoft.com/office/word/2010/wordprocessingShape" mc:Ignorable="w14 w15 w16se w16cid w16 w16cex w16sdtdh wp14">
+  <w:sdt>
+    <w:sdtPr>
+      <w:rPr>
+        <w:rStyle w:val="PageNumber"/>
+      </w:rPr>
+      <w:id w:val="874128040"/>
+      <w:docPartObj>
+        <w:docPartGallery w:val="Page Numbers (Top of Page)"/>
+        <w:docPartUnique/>
+      </w:docPartObj>
+    </w:sdtPr>
+    <w:sdtContent>
+      <w:p>
+        <w:pPr>
+          <w:pStyle w:val="Header"/>
+          <w:framePr w:wrap="none" w:vAnchor="text" w:hAnchor="margin" w:y="1"/>
+          <w:rPr>
+            <w:rStyle w:val="PageNumber"/>
+          </w:rPr>
+        </w:pPr>
+        <w:r>
+          <w:rPr>
+            <w:rStyle w:val="PageNumber"/>
+          </w:rPr>
+          <w:fldChar w:fldCharType="begin"/>
+        </w:r>
+        <w:r>
+          <w:rPr>
+            <w:rStyle w:val="PageNumber"/>
+          </w:rPr>
+          <w:instrText xml:space="preserve"> PAGE </w:instrText>
+        </w:r>
+        <w:r>
+          <w:rPr>
+            <w:rStyle w:val="PageNumber"/>
+          </w:rPr>
+          <w:fldChar w:fldCharType="end"/>
+        </w:r>
+      </w:p>
+    </w:sdtContent>
+  </w:sdt>
+  <w:sdt>
+    <w:sdtPr>
+      <w:rPr>
+        <w:rStyle w:val="PageNumber"/>
+      </w:rPr>
+      <w:id w:val="75021461"/>
+      <w:docPartObj>
+        <w:docPartGallery w:val="Page Numbers (Top of Page)"/>
+        <w:docPartUnique/>
+      </w:docPartObj>
+    </w:sdtPr>
+    <w:sdtContent>
+      <w:p>
+        <w:pPr>
+          <w:pStyle w:val="Header"/>
+          <w:framePr w:wrap="none" w:vAnchor="text" w:hAnchor="margin" w:xAlign="center" w:y="1"/>
+          <w:ind w:firstLine="360"/>
+          <w:rPr>
+            <w:rStyle w:val="PageNumber"/>
+          </w:rPr>
+        </w:pPr>
+        <w:r>
+          <w:rPr>
+            <w:rStyle w:val="PageNumber"/>
+          </w:rPr>
+          <w:fldChar w:fldCharType="begin"/>
+        </w:r>
+        <w:r>
+          <w:rPr>
+            <w:rStyle w:val="PageNumber"/>
+          </w:rPr>
+          <w:instrText xml:space="preserve"> PAGE </w:instrText>
+        </w:r>
+        <w:r>
+          <w:rPr>
+            <w:rStyle w:val="PageNumber"/>
+          </w:rPr>
+          <w:fldChar w:fldCharType="end"/>
+        </w:r>
+      </w:p>
+    </w:sdtContent>
+  </w:sdt>
+  <w:p>
+    <w:pPr>
+      <w:pStyle w:val="Header"/>
+    </w:pPr>
+  </w:p>
+</w:hdr>
+</file>
+
+<file path=word/header2.xml><?xml version="1.0" encoding="utf-8"?>
+<w:hdr xmlns:wpc="http://schemas.microsoft.com/office/word/2010/wordprocessingCanvas" xmlns:cx="http://schemas.microsoft.com/office/drawing/2014/chartex" xmlns:cx1="http://schemas.microsoft.com/office/drawing/2015/9/8/chartex" xmlns:cx2="http://schemas.microsoft.com/office/drawing/2015/10/21/chartex" xmlns:cx3="http://schemas.microsoft.com/office/drawing/2016/5/9/chartex" xmlns:cx4="http://schemas.microsoft.com/office/drawing/2016/5/10/chartex" xmlns:cx5="http://schemas.microsoft.com/office/drawing/2016/5/11/chartex" xmlns:cx6="http://schemas.microsoft.com/office/drawing/2016/5/12/chartex" xmlns:cx7="http://schemas.microsoft.com/office/drawing/2016/5/13/chartex" xmlns:cx8="http://schemas.microsoft.com/office/drawing/2016/5/14/chartex" xmlns:mc="http://schemas.openxmlformats.org/markup-compatibility/2006" xmlns:aink="http://schemas.microsoft.com/office/drawing/2016/ink" xmlns:am3d="http://schemas.microsoft.com/office/drawing/2017/model3d" xmlns:o="urn:schemas-microsoft-com:office:office" xmlns:oel="http://schemas.microsoft.com/office/2019/extlst" xmlns:r="http://schemas.openxmlformats.org/officeDocument/2006/relationships" xmlns:m="http://schemas.openxmlformats.org/officeDocument/2006/math" xmlns:v="urn:schemas-microsoft-com:vml" xmlns:wp14="http://schemas.microsoft.com/office/word/2010/wordprocessingDrawing" xmlns:wp="http://schemas.openxmlformats.org/drawingml/2006/wordprocessingDrawing" xmlns:w10="urn:schemas-microsoft-com:office:word" xmlns:w="http://schemas.openxmlformats.org/wordprocessingml/2006/main" xmlns:w14="http://schemas.microsoft.com/office/word/2010/wordml" xmlns:w15="http://schemas.microsoft.com/office/word/2012/wordml" xmlns:w16cex="http://schemas.microsoft.com/office/word/2018/wordml/cex" xmlns:w16cid="http://schemas.microsoft.com/office/word/2016/wordml/cid" xmlns:w16="http://schemas.microsoft.com/office/word/2018/wordml" xmlns:w16sdtdh="http://schemas.microsoft.com/office/word/2020/wordml/sdtdatahash" xmlns:w16se="http://schemas.microsoft.com/office/word/2015/wordml/symex" xmlns:wpg="http://schemas.microsoft.com/office/word/2010/wordprocessingGroup" xmlns:wpi="http://schemas.microsoft.com/office/word/2010/wordprocessingInk" xmlns:wne="http://schemas.microsoft.com/office/word/2006/wordml" xmlns:wps="http://schemas.microsoft.com/office/word/2010/wordprocessingShape" mc:Ignorable="w14 w15 w16se w16cid w16 w16cex w16sdtdh wp14">
+  <w:sdt>
+    <w:sdtPr>
+      <w:rPr>
+        <w:rStyle w:val="PageNumber"/>
+      </w:rPr>
+      <w:id w:val="-1998871750"/>
+      <w:docPartObj>
+        <w:docPartGallery w:val="Page Numbers (Top of Page)"/>
+        <w:docPartUnique/>
+      </w:docPartObj>
+    </w:sdtPr>
+    <w:sdtContent>
+      <w:p>
+        <w:pPr>
+          <w:pStyle w:val="Header"/>
+          <w:framePr w:wrap="none" w:vAnchor="text" w:hAnchor="margin" w:y="1"/>
+          <w:rPr>
+            <w:rStyle w:val="PageNumber"/>
+          </w:rPr>
+        </w:pPr>
+        <w:r>
+          <w:rPr>
+            <w:rStyle w:val="PageNumber"/>
+          </w:rPr>
+          <w:fldChar w:fldCharType="begin"/>
+        </w:r>
+        <w:r>
+          <w:rPr>
+            <w:rStyle w:val="PageNumber"/>
+          </w:rPr>
+          <w:instrText xml:space="preserve"> PAGE </w:instrText>
+        </w:r>
+        <w:r>
+          <w:rPr>
+            <w:rStyle w:val="PageNumber"/>
+          </w:rPr>
+          <w:fldChar w:fldCharType="separate"/>
+        </w:r>
+        <w:r>
+          <w:rPr>
+            <w:rStyle w:val="PageNumber"/>
+            <w:noProof/>
+          </w:rPr>
+          <w:t>1</w:t>
+        </w:r>
+        <w:r>
+          <w:rPr>
+            <w:rStyle w:val="PageNumber"/>
+          </w:rPr>
+          <w:fldChar w:fldCharType="end"/>
+        </w:r>
+      </w:p>
+    </w:sdtContent>
+  </w:sdt>
+  <w:sdt>
+    <w:sdtPr>
+      <w:rPr>
+        <w:caps/>
+        <w:color w:val="212121" w:themeColor="text2"/>
+        <w:sz w:val="20"/>
+        <w:szCs w:val="20"/>
+      </w:rPr>
+      <w:alias w:val="Author"/>
+      <w:tag w:val=""/>
+      <w:id w:val="-1701008461"/>
+      <w:placeholder>
+        <w:docPart w:val="B3F6BB40E150394D9A06B98404E64DE9"/>
+      </w:placeholder>
+      <w:dataBinding w:prefixMappings="xmlns:ns0='http://purl.org/dc/elements/1.1/' xmlns:ns1='http://schemas.openxmlformats.org/package/2006/metadata/core-properties' " w:xpath="/ns1:coreProperties[1]/ns0:creator[1]" w:storeItemID="{6C3C8BC8-F283-45AE-878A-BAB7291924A1}"/>
+      <w:text/>
+    </w:sdtPr>
+    <w:sdtContent>
+      <w:p>
+        <w:pPr>
+          <w:pStyle w:val="Header"/>
+          <w:ind w:firstLine="360"/>
+          <w:jc w:val="right"/>
+          <w:rPr>
+            <w:caps/>
+            <w:color w:val="212121" w:themeColor="text2"/>
+            <w:sz w:val="20"/>
+            <w:szCs w:val="20"/>
+          </w:rPr>
+        </w:pPr>
+        <w:r>
+          <w:rPr>
+            <w:caps/>
+            <w:color w:val="212121" w:themeColor="text2"/>
+            <w:sz w:val="20"/>
+            <w:szCs w:val="20"/>
+          </w:rPr>
+          <w:t>Yassy Bardallis, doppler bardallis</w:t>
+        </w:r>
+      </w:p>
+    </w:sdtContent>
+  </w:sdt>
+  <w:p>
+    <w:pPr>
+      <w:pStyle w:val="Header"/>
+      <w:jc w:val="right"/>
+      <w:rPr>
+        <w:caps/>
+        <w:color w:val="212121" w:themeColor="text2"/>
+        <w:sz w:val="20"/>
+        <w:szCs w:val="20"/>
+      </w:rPr>
+    </w:pPr>
+    <w:r>
+      <w:rPr>
+        <w:caps/>
+        <w:color w:val="212121" w:themeColor="text2"/>
+        <w:sz w:val="20"/>
+        <w:szCs w:val="20"/>
+      </w:rPr>
+      <w:t>24 February 2023</w:t>
+    </w:r>
+  </w:p>
+  <w:p>
+    <w:pPr>
+      <w:pStyle w:val="Header"/>
+    </w:pPr>
+  </w:p>
+</w:hdr>
 </file>
 
 <file path=word/styles.xml><?xml version="1.0" encoding="utf-8"?>
@@ -1087,7 +2109,721 @@
       <w:outlineLvl w:val="9"/>
     </w:pPr>
   </w:style>
+  <w:style w:type="paragraph" w:styleId="Header">
+    <w:name w:val="header"/>
+    <w:basedOn w:val="Normal"/>
+    <w:link w:val="HeaderChar"/>
+    <w:uiPriority w:val="99"/>
+    <w:unhideWhenUsed/>
+    <w:rsid w:val="009676F8"/>
+    <w:pPr>
+      <w:tabs>
+        <w:tab w:val="center" w:pos="4680"/>
+        <w:tab w:val="right" w:pos="9360"/>
+      </w:tabs>
+      <w:spacing w:after="0" w:line="240" w:lineRule="auto"/>
+    </w:pPr>
+  </w:style>
+  <w:style w:type="character" w:customStyle="1" w:styleId="HeaderChar">
+    <w:name w:val="Header Char"/>
+    <w:basedOn w:val="DefaultParagraphFont"/>
+    <w:link w:val="Header"/>
+    <w:uiPriority w:val="99"/>
+    <w:rsid w:val="009676F8"/>
+  </w:style>
+  <w:style w:type="paragraph" w:styleId="Footer">
+    <w:name w:val="footer"/>
+    <w:basedOn w:val="Normal"/>
+    <w:link w:val="FooterChar"/>
+    <w:uiPriority w:val="99"/>
+    <w:unhideWhenUsed/>
+    <w:rsid w:val="009676F8"/>
+    <w:pPr>
+      <w:tabs>
+        <w:tab w:val="center" w:pos="4680"/>
+        <w:tab w:val="right" w:pos="9360"/>
+      </w:tabs>
+      <w:spacing w:after="0" w:line="240" w:lineRule="auto"/>
+    </w:pPr>
+  </w:style>
+  <w:style w:type="character" w:customStyle="1" w:styleId="FooterChar">
+    <w:name w:val="Footer Char"/>
+    <w:basedOn w:val="DefaultParagraphFont"/>
+    <w:link w:val="Footer"/>
+    <w:uiPriority w:val="99"/>
+    <w:rsid w:val="009676F8"/>
+  </w:style>
+  <w:style w:type="character" w:styleId="PageNumber">
+    <w:name w:val="page number"/>
+    <w:basedOn w:val="DefaultParagraphFont"/>
+    <w:uiPriority w:val="99"/>
+    <w:semiHidden/>
+    <w:unhideWhenUsed/>
+    <w:rsid w:val="009676F8"/>
+  </w:style>
+  <w:style w:type="paragraph" w:styleId="Bibliography">
+    <w:name w:val="Bibliography"/>
+    <w:basedOn w:val="Normal"/>
+    <w:next w:val="Normal"/>
+    <w:uiPriority w:val="37"/>
+    <w:unhideWhenUsed/>
+    <w:rsid w:val="00D36A6F"/>
+    <w:pPr>
+      <w:tabs>
+        <w:tab w:val="left" w:pos="380"/>
+      </w:tabs>
+      <w:spacing w:after="0" w:line="240" w:lineRule="auto"/>
+      <w:ind w:left="384" w:hanging="384"/>
+    </w:pPr>
+  </w:style>
+  <w:style w:type="paragraph" w:styleId="FootnoteText">
+    <w:name w:val="footnote text"/>
+    <w:basedOn w:val="Normal"/>
+    <w:link w:val="FootnoteTextChar"/>
+    <w:uiPriority w:val="99"/>
+    <w:semiHidden/>
+    <w:unhideWhenUsed/>
+    <w:rsid w:val="00D36A6F"/>
+    <w:pPr>
+      <w:spacing w:after="0" w:line="240" w:lineRule="auto"/>
+    </w:pPr>
+    <w:rPr>
+      <w:sz w:val="20"/>
+      <w:szCs w:val="20"/>
+    </w:rPr>
+  </w:style>
+  <w:style w:type="character" w:customStyle="1" w:styleId="FootnoteTextChar">
+    <w:name w:val="Footnote Text Char"/>
+    <w:basedOn w:val="DefaultParagraphFont"/>
+    <w:link w:val="FootnoteText"/>
+    <w:uiPriority w:val="99"/>
+    <w:semiHidden/>
+    <w:rsid w:val="00D36A6F"/>
+    <w:rPr>
+      <w:sz w:val="20"/>
+      <w:szCs w:val="20"/>
+    </w:rPr>
+  </w:style>
+  <w:style w:type="character" w:styleId="FootnoteReference">
+    <w:name w:val="footnote reference"/>
+    <w:basedOn w:val="DefaultParagraphFont"/>
+    <w:uiPriority w:val="99"/>
+    <w:semiHidden/>
+    <w:unhideWhenUsed/>
+    <w:rsid w:val="00D36A6F"/>
+    <w:rPr>
+      <w:vertAlign w:val="superscript"/>
+    </w:rPr>
+  </w:style>
+  <w:style w:type="character" w:styleId="PlaceholderText">
+    <w:name w:val="Placeholder Text"/>
+    <w:basedOn w:val="DefaultParagraphFont"/>
+    <w:uiPriority w:val="99"/>
+    <w:semiHidden/>
+    <w:rsid w:val="00D36A6F"/>
+    <w:rPr>
+      <w:color w:val="808080"/>
+    </w:rPr>
+  </w:style>
 </w:styles>
+</file>
+
+<file path=word/glossary/document.xml><?xml version="1.0" encoding="utf-8"?>
+<w:glossaryDocument xmlns:wpc="http://schemas.microsoft.com/office/word/2010/wordprocessingCanvas" xmlns:cx="http://schemas.microsoft.com/office/drawing/2014/chartex" xmlns:cx1="http://schemas.microsoft.com/office/drawing/2015/9/8/chartex" xmlns:cx2="http://schemas.microsoft.com/office/drawing/2015/10/21/chartex" xmlns:cx3="http://schemas.microsoft.com/office/drawing/2016/5/9/chartex" xmlns:cx4="http://schemas.microsoft.com/office/drawing/2016/5/10/chartex" xmlns:cx5="http://schemas.microsoft.com/office/drawing/2016/5/11/chartex" xmlns:cx6="http://schemas.microsoft.com/office/drawing/2016/5/12/chartex" xmlns:cx7="http://schemas.microsoft.com/office/drawing/2016/5/13/chartex" xmlns:cx8="http://schemas.microsoft.com/office/drawing/2016/5/14/chartex" xmlns:mc="http://schemas.openxmlformats.org/markup-compatibility/2006" xmlns:aink="http://schemas.microsoft.com/office/drawing/2016/ink" xmlns:am3d="http://schemas.microsoft.com/office/drawing/2017/model3d" xmlns:o="urn:schemas-microsoft-com:office:office" xmlns:oel="http://schemas.microsoft.com/office/2019/extlst" xmlns:r="http://schemas.openxmlformats.org/officeDocument/2006/relationships" xmlns:m="http://schemas.openxmlformats.org/officeDocument/2006/math" xmlns:v="urn:schemas-microsoft-com:vml" xmlns:wp14="http://schemas.microsoft.com/office/word/2010/wordprocessingDrawing" xmlns:wp="http://schemas.openxmlformats.org/drawingml/2006/wordprocessingDrawing" xmlns:w10="urn:schemas-microsoft-com:office:word" xmlns:w="http://schemas.openxmlformats.org/wordprocessingml/2006/main" xmlns:w14="http://schemas.microsoft.com/office/word/2010/wordml" xmlns:w15="http://schemas.microsoft.com/office/word/2012/wordml" xmlns:w16cex="http://schemas.microsoft.com/office/word/2018/wordml/cex" xmlns:w16cid="http://schemas.microsoft.com/office/word/2016/wordml/cid" xmlns:w16="http://schemas.microsoft.com/office/word/2018/wordml" xmlns:w16sdtdh="http://schemas.microsoft.com/office/word/2020/wordml/sdtdatahash" xmlns:w16se="http://schemas.microsoft.com/office/word/2015/wordml/symex" xmlns:wpg="http://schemas.microsoft.com/office/word/2010/wordprocessingGroup" xmlns:wpi="http://schemas.microsoft.com/office/word/2010/wordprocessingInk" xmlns:wne="http://schemas.microsoft.com/office/word/2006/wordml" xmlns:wps="http://schemas.microsoft.com/office/word/2010/wordprocessingShape" mc:Ignorable="w14 w15 w16se w16cid w16 w16cex w16sdtdh wp14">
+  <w:docParts>
+    <w:docPart>
+      <w:docPartPr>
+        <w:name w:val="B3F6BB40E150394D9A06B98404E64DE9"/>
+        <w:category>
+          <w:name w:val="General"/>
+          <w:gallery w:val="placeholder"/>
+        </w:category>
+        <w:types>
+          <w:type w:val="bbPlcHdr"/>
+        </w:types>
+        <w:behaviors>
+          <w:behavior w:val="content"/>
+        </w:behaviors>
+        <w:guid w:val="{345D119C-6193-1741-ADFC-A884588D708A}"/>
+      </w:docPartPr>
+      <w:docPartBody>
+        <w:p>
+          <w:pPr>
+            <w:pStyle w:val="B3F6BB40E150394D9A06B98404E64DE9"/>
+          </w:pPr>
+          <w:r>
+            <w:rPr>
+              <w:rStyle w:val="PlaceholderText"/>
+            </w:rPr>
+            <w:t>[Author name]</w:t>
+          </w:r>
+        </w:p>
+      </w:docPartBody>
+    </w:docPart>
+  </w:docParts>
+</w:glossaryDocument>
+</file>
+
+<file path=word/glossary/fontTable.xml><?xml version="1.0" encoding="utf-8"?>
+<w:fonts xmlns:mc="http://schemas.openxmlformats.org/markup-compatibility/2006" xmlns:r="http://schemas.openxmlformats.org/officeDocument/2006/relationships" xmlns:w="http://schemas.openxmlformats.org/wordprocessingml/2006/main" xmlns:w14="http://schemas.microsoft.com/office/word/2010/wordml" xmlns:w15="http://schemas.microsoft.com/office/word/2012/wordml" xmlns:w16cex="http://schemas.microsoft.com/office/word/2018/wordml/cex" xmlns:w16cid="http://schemas.microsoft.com/office/word/2016/wordml/cid" xmlns:w16="http://schemas.microsoft.com/office/word/2018/wordml" xmlns:w16sdtdh="http://schemas.microsoft.com/office/word/2020/wordml/sdtdatahash" xmlns:w16se="http://schemas.microsoft.com/office/word/2015/wordml/symex" mc:Ignorable="w14 w15 w16se w16cid w16 w16cex w16sdtdh">
+  <w:font w:name="Garamond">
+    <w:panose1 w:val="02020404030301010803"/>
+    <w:charset w:val="00"/>
+    <w:family w:val="roman"/>
+    <w:pitch w:val="variable"/>
+    <w:sig w:usb0="00000287" w:usb1="00000002" w:usb2="00000000" w:usb3="00000000" w:csb0="0000009F" w:csb1="00000000"/>
+  </w:font>
+  <w:font w:name="FZShuTi">
+    <w:altName w:val="SimSun"/>
+    <w:panose1 w:val="020B0604020202020204"/>
+    <w:charset w:val="86"/>
+    <w:family w:val="roman"/>
+    <w:pitch w:val="default"/>
+  </w:font>
+  <w:font w:name="Times New Roman">
+    <w:panose1 w:val="02020603050405020304"/>
+    <w:charset w:val="00"/>
+    <w:family w:val="roman"/>
+    <w:pitch w:val="variable"/>
+    <w:sig w:usb0="E0002EFF" w:usb1="C000785B" w:usb2="00000009" w:usb3="00000000" w:csb0="000001FF" w:csb1="00000000"/>
+  </w:font>
+  <w:font w:name="Calibri">
+    <w:panose1 w:val="020F0502020204030204"/>
+    <w:charset w:val="00"/>
+    <w:family w:val="swiss"/>
+    <w:pitch w:val="variable"/>
+    <w:sig w:usb0="E0002AFF" w:usb1="C000ACFF" w:usb2="00000009" w:usb3="00000000" w:csb0="000001FF" w:csb1="00000000"/>
+  </w:font>
+  <w:font w:name="DengXian">
+    <w:altName w:val="等线"/>
+    <w:panose1 w:val="02010600030101010101"/>
+    <w:charset w:val="86"/>
+    <w:family w:val="auto"/>
+    <w:pitch w:val="variable"/>
+    <w:sig w:usb0="A00002BF" w:usb1="38CF7CFA" w:usb2="00000016" w:usb3="00000000" w:csb0="0004000F" w:csb1="00000000"/>
+  </w:font>
+  <w:font w:name="DengXian Light">
+    <w:altName w:val="等线 Light"/>
+    <w:panose1 w:val="02010600030101010101"/>
+    <w:charset w:val="86"/>
+    <w:family w:val="auto"/>
+    <w:pitch w:val="variable"/>
+    <w:sig w:usb0="A00002BF" w:usb1="38CF7CFA" w:usb2="00000016" w:usb3="00000000" w:csb0="0004000F" w:csb1="00000000"/>
+  </w:font>
+  <w:font w:name="Calibri Light">
+    <w:panose1 w:val="020F0302020204030204"/>
+    <w:charset w:val="00"/>
+    <w:family w:val="swiss"/>
+    <w:pitch w:val="variable"/>
+    <w:sig w:usb0="E0002AFF" w:usb1="C000247B" w:usb2="00000009" w:usb3="00000000" w:csb0="000001FF" w:csb1="00000000"/>
+  </w:font>
+</w:fonts>
+</file>
+
+<file path=word/glossary/settings.xml><?xml version="1.0" encoding="utf-8"?>
+<w:settings xmlns:mc="http://schemas.openxmlformats.org/markup-compatibility/2006" xmlns:o="urn:schemas-microsoft-com:office:office" xmlns:r="http://schemas.openxmlformats.org/officeDocument/2006/relationships" xmlns:m="http://schemas.openxmlformats.org/officeDocument/2006/math" xmlns:v="urn:schemas-microsoft-com:vml" xmlns:w10="urn:schemas-microsoft-com:office:word" xmlns:w="http://schemas.openxmlformats.org/wordprocessingml/2006/main" xmlns:w14="http://schemas.microsoft.com/office/word/2010/wordml" xmlns:w15="http://schemas.microsoft.com/office/word/2012/wordml" xmlns:w16cex="http://schemas.microsoft.com/office/word/2018/wordml/cex" xmlns:w16cid="http://schemas.microsoft.com/office/word/2016/wordml/cid" xmlns:w16="http://schemas.microsoft.com/office/word/2018/wordml" xmlns:w16sdtdh="http://schemas.microsoft.com/office/word/2020/wordml/sdtdatahash" xmlns:w16se="http://schemas.microsoft.com/office/word/2015/wordml/symex" xmlns:sl="http://schemas.openxmlformats.org/schemaLibrary/2006/main" mc:Ignorable="w14 w15 w16se w16cid w16 w16cex w16sdtdh">
+  <w:view w:val="normal"/>
+  <w:defaultTabStop w:val="720"/>
+  <w:characterSpacingControl w:val="doNotCompress"/>
+  <w:compat>
+    <w:useFELayout/>
+    <w:compatSetting w:name="compatibilityMode" w:uri="http://schemas.microsoft.com/office/word" w:val="15"/>
+    <w:compatSetting w:name="overrideTableStyleFontSizeAndJustification" w:uri="http://schemas.microsoft.com/office/word" w:val="1"/>
+    <w:compatSetting w:name="enableOpenTypeFeatures" w:uri="http://schemas.microsoft.com/office/word" w:val="1"/>
+    <w:compatSetting w:name="doNotFlipMirrorIndents" w:uri="http://schemas.microsoft.com/office/word" w:val="1"/>
+    <w:compatSetting w:name="differentiateMultirowTableHeaders" w:uri="http://schemas.microsoft.com/office/word" w:val="1"/>
+    <w:compatSetting w:name="useWord2013TrackBottomHyphenation" w:uri="http://schemas.microsoft.com/office/word" w:val="0"/>
+  </w:compat>
+  <w:rsids>
+    <w:rsidRoot w:val="00B9212E"/>
+    <w:rsid w:val="00990B85"/>
+    <w:rsid w:val="00B9212E"/>
+  </w:rsids>
+  <m:mathPr>
+    <m:mathFont m:val="Cambria Math"/>
+    <m:brkBin m:val="before"/>
+    <m:brkBinSub m:val="--"/>
+    <m:smallFrac m:val="0"/>
+    <m:dispDef/>
+    <m:lMargin m:val="0"/>
+    <m:rMargin m:val="0"/>
+    <m:defJc m:val="centerGroup"/>
+    <m:wrapIndent m:val="1440"/>
+    <m:intLim m:val="subSup"/>
+    <m:naryLim m:val="undOvr"/>
+  </m:mathPr>
+  <w:themeFontLang w:val="en-US" w:eastAsia="zh-CN"/>
+  <w:clrSchemeMapping w:bg1="light1" w:t1="dark1" w:bg2="light2" w:t2="dark2" w:accent1="accent1" w:accent2="accent2" w:accent3="accent3" w:accent4="accent4" w:accent5="accent5" w:accent6="accent6" w:hyperlink="hyperlink" w:followedHyperlink="followedHyperlink"/>
+  <w:decimalSymbol w:val="."/>
+  <w:listSeparator w:val=","/>
+  <w15:chartTrackingRefBased/>
+</w:settings>
+</file>
+
+<file path=word/glossary/styles.xml><?xml version="1.0" encoding="utf-8"?>
+<w:styles xmlns:mc="http://schemas.openxmlformats.org/markup-compatibility/2006" xmlns:r="http://schemas.openxmlformats.org/officeDocument/2006/relationships" xmlns:w="http://schemas.openxmlformats.org/wordprocessingml/2006/main" xmlns:w14="http://schemas.microsoft.com/office/word/2010/wordml" xmlns:w15="http://schemas.microsoft.com/office/word/2012/wordml" xmlns:w16cex="http://schemas.microsoft.com/office/word/2018/wordml/cex" xmlns:w16cid="http://schemas.microsoft.com/office/word/2016/wordml/cid" xmlns:w16="http://schemas.microsoft.com/office/word/2018/wordml" xmlns:w16sdtdh="http://schemas.microsoft.com/office/word/2020/wordml/sdtdatahash" xmlns:w16se="http://schemas.microsoft.com/office/word/2015/wordml/symex" mc:Ignorable="w14 w15 w16se w16cid w16 w16cex w16sdtdh">
+  <w:docDefaults>
+    <w:rPrDefault>
+      <w:rPr>
+        <w:rFonts w:asciiTheme="minorHAnsi" w:eastAsiaTheme="minorEastAsia" w:hAnsiTheme="minorHAnsi" w:cstheme="minorBidi"/>
+        <w:sz w:val="24"/>
+        <w:szCs w:val="24"/>
+        <w:lang w:val="en-US" w:eastAsia="zh-CN" w:bidi="ar-SA"/>
+      </w:rPr>
+    </w:rPrDefault>
+    <w:pPrDefault/>
+  </w:docDefaults>
+  <w:latentStyles w:defLockedState="0" w:defUIPriority="99" w:defSemiHidden="0" w:defUnhideWhenUsed="0" w:defQFormat="0" w:count="376">
+    <w:lsdException w:name="Normal" w:uiPriority="0" w:qFormat="1"/>
+    <w:lsdException w:name="heading 1" w:uiPriority="9" w:qFormat="1"/>
+    <w:lsdException w:name="heading 2" w:semiHidden="1" w:uiPriority="9" w:unhideWhenUsed="1" w:qFormat="1"/>
+    <w:lsdException w:name="heading 3" w:semiHidden="1" w:uiPriority="9" w:unhideWhenUsed="1" w:qFormat="1"/>
+    <w:lsdException w:name="heading 4" w:semiHidden="1" w:uiPriority="9" w:unhideWhenUsed="1" w:qFormat="1"/>
+    <w:lsdException w:name="heading 5" w:semiHidden="1" w:uiPriority="9" w:unhideWhenUsed="1" w:qFormat="1"/>
+    <w:lsdException w:name="heading 6" w:semiHidden="1" w:uiPriority="9" w:unhideWhenUsed="1" w:qFormat="1"/>
+    <w:lsdException w:name="heading 7" w:semiHidden="1" w:uiPriority="9" w:unhideWhenUsed="1" w:qFormat="1"/>
+    <w:lsdException w:name="heading 8" w:semiHidden="1" w:uiPriority="9" w:unhideWhenUsed="1" w:qFormat="1"/>
+    <w:lsdException w:name="heading 9" w:semiHidden="1" w:uiPriority="9" w:unhideWhenUsed="1" w:qFormat="1"/>
+    <w:lsdException w:name="index 1" w:semiHidden="1" w:unhideWhenUsed="1"/>
+    <w:lsdException w:name="index 2" w:semiHidden="1" w:unhideWhenUsed="1"/>
+    <w:lsdException w:name="index 3" w:semiHidden="1" w:unhideWhenUsed="1"/>
+    <w:lsdException w:name="index 4" w:semiHidden="1" w:unhideWhenUsed="1"/>
+    <w:lsdException w:name="index 5" w:semiHidden="1" w:unhideWhenUsed="1"/>
+    <w:lsdException w:name="index 6" w:semiHidden="1" w:unhideWhenUsed="1"/>
+    <w:lsdException w:name="index 7" w:semiHidden="1" w:unhideWhenUsed="1"/>
+    <w:lsdException w:name="index 8" w:semiHidden="1" w:unhideWhenUsed="1"/>
+    <w:lsdException w:name="index 9" w:semiHidden="1" w:unhideWhenUsed="1"/>
+    <w:lsdException w:name="toc 1" w:semiHidden="1" w:uiPriority="39" w:unhideWhenUsed="1"/>
+    <w:lsdException w:name="toc 2" w:semiHidden="1" w:uiPriority="39" w:unhideWhenUsed="1"/>
+    <w:lsdException w:name="toc 3" w:semiHidden="1" w:uiPriority="39" w:unhideWhenUsed="1"/>
+    <w:lsdException w:name="toc 4" w:semiHidden="1" w:uiPriority="39" w:unhideWhenUsed="1"/>
+    <w:lsdException w:name="toc 5" w:semiHidden="1" w:uiPriority="39" w:unhideWhenUsed="1"/>
+    <w:lsdException w:name="toc 6" w:semiHidden="1" w:uiPriority="39" w:unhideWhenUsed="1"/>
+    <w:lsdException w:name="toc 7" w:semiHidden="1" w:uiPriority="39" w:unhideWhenUsed="1"/>
+    <w:lsdException w:name="toc 8" w:semiHidden="1" w:uiPriority="39" w:unhideWhenUsed="1"/>
+    <w:lsdException w:name="toc 9" w:semiHidden="1" w:uiPriority="39" w:unhideWhenUsed="1"/>
+    <w:lsdException w:name="Normal Indent" w:semiHidden="1" w:unhideWhenUsed="1"/>
+    <w:lsdException w:name="footnote text" w:semiHidden="1" w:unhideWhenUsed="1"/>
+    <w:lsdException w:name="annotation text" w:semiHidden="1" w:unhideWhenUsed="1"/>
+    <w:lsdException w:name="header" w:semiHidden="1" w:unhideWhenUsed="1"/>
+    <w:lsdException w:name="footer" w:semiHidden="1" w:unhideWhenUsed="1"/>
+    <w:lsdException w:name="index heading" w:semiHidden="1" w:unhideWhenUsed="1"/>
+    <w:lsdException w:name="caption" w:semiHidden="1" w:uiPriority="35" w:unhideWhenUsed="1" w:qFormat="1"/>
+    <w:lsdException w:name="table of figures" w:semiHidden="1" w:unhideWhenUsed="1"/>
+    <w:lsdException w:name="envelope address" w:semiHidden="1" w:unhideWhenUsed="1"/>
+    <w:lsdException w:name="envelope return" w:semiHidden="1" w:unhideWhenUsed="1"/>
+    <w:lsdException w:name="footnote reference" w:semiHidden="1" w:unhideWhenUsed="1"/>
+    <w:lsdException w:name="annotation reference" w:semiHidden="1" w:unhideWhenUsed="1"/>
+    <w:lsdException w:name="line number" w:semiHidden="1" w:unhideWhenUsed="1"/>
+    <w:lsdException w:name="page number" w:semiHidden="1" w:unhideWhenUsed="1"/>
+    <w:lsdException w:name="endnote reference" w:semiHidden="1" w:unhideWhenUsed="1"/>
+    <w:lsdException w:name="endnote text" w:semiHidden="1" w:unhideWhenUsed="1"/>
+    <w:lsdException w:name="table of authorities" w:semiHidden="1" w:unhideWhenUsed="1"/>
+    <w:lsdException w:name="macro" w:semiHidden="1" w:unhideWhenUsed="1"/>
+    <w:lsdException w:name="toa heading" w:semiHidden="1" w:unhideWhenUsed="1"/>
+    <w:lsdException w:name="List" w:semiHidden="1" w:unhideWhenUsed="1"/>
+    <w:lsdException w:name="List Bullet" w:semiHidden="1" w:unhideWhenUsed="1"/>
+    <w:lsdException w:name="List Number" w:semiHidden="1" w:unhideWhenUsed="1"/>
+    <w:lsdException w:name="List 2" w:semiHidden="1" w:unhideWhenUsed="1"/>
+    <w:lsdException w:name="List 3" w:semiHidden="1" w:unhideWhenUsed="1"/>
+    <w:lsdException w:name="List 4" w:semiHidden="1" w:unhideWhenUsed="1"/>
+    <w:lsdException w:name="List 5" w:semiHidden="1" w:unhideWhenUsed="1"/>
+    <w:lsdException w:name="List Bullet 2" w:semiHidden="1" w:unhideWhenUsed="1"/>
+    <w:lsdException w:name="List Bullet 3" w:semiHidden="1" w:unhideWhenUsed="1"/>
+    <w:lsdException w:name="List Bullet 4" w:semiHidden="1" w:unhideWhenUsed="1"/>
+    <w:lsdException w:name="List Bullet 5" w:semiHidden="1" w:unhideWhenUsed="1"/>
+    <w:lsdException w:name="List Number 2" w:semiHidden="1" w:unhideWhenUsed="1"/>
+    <w:lsdException w:name="List Number 3" w:semiHidden="1" w:unhideWhenUsed="1"/>
+    <w:lsdException w:name="List Number 4" w:semiHidden="1" w:unhideWhenUsed="1"/>
+    <w:lsdException w:name="List Number 5" w:semiHidden="1" w:unhideWhenUsed="1"/>
+    <w:lsdException w:name="Title" w:uiPriority="10" w:qFormat="1"/>
+    <w:lsdException w:name="Closing" w:semiHidden="1" w:unhideWhenUsed="1"/>
+    <w:lsdException w:name="Signature" w:semiHidden="1" w:unhideWhenUsed="1"/>
+    <w:lsdException w:name="Default Paragraph Font" w:semiHidden="1" w:uiPriority="1" w:unhideWhenUsed="1"/>
+    <w:lsdException w:name="Body Text" w:semiHidden="1" w:unhideWhenUsed="1"/>
+    <w:lsdException w:name="Body Text Indent" w:semiHidden="1" w:unhideWhenUsed="1"/>
+    <w:lsdException w:name="List Continue" w:semiHidden="1" w:unhideWhenUsed="1"/>
+    <w:lsdException w:name="List Continue 2" w:semiHidden="1" w:unhideWhenUsed="1"/>
+    <w:lsdException w:name="List Continue 3" w:semiHidden="1" w:unhideWhenUsed="1"/>
+    <w:lsdException w:name="List Continue 4" w:semiHidden="1" w:unhideWhenUsed="1"/>
+    <w:lsdException w:name="List Continue 5" w:semiHidden="1" w:unhideWhenUsed="1"/>
+    <w:lsdException w:name="Message Header" w:semiHidden="1" w:unhideWhenUsed="1"/>
+    <w:lsdException w:name="Subtitle" w:uiPriority="11" w:qFormat="1"/>
+    <w:lsdException w:name="Salutation" w:semiHidden="1" w:unhideWhenUsed="1"/>
+    <w:lsdException w:name="Date" w:semiHidden="1" w:unhideWhenUsed="1"/>
+    <w:lsdException w:name="Body Text First Indent" w:semiHidden="1" w:unhideWhenUsed="1"/>
+    <w:lsdException w:name="Body Text First Indent 2" w:semiHidden="1" w:unhideWhenUsed="1"/>
+    <w:lsdException w:name="Note Heading" w:semiHidden="1" w:unhideWhenUsed="1"/>
+    <w:lsdException w:name="Body Text 2" w:semiHidden="1" w:unhideWhenUsed="1"/>
+    <w:lsdException w:name="Body Text 3" w:semiHidden="1" w:unhideWhenUsed="1"/>
+    <w:lsdException w:name="Body Text Indent 2" w:semiHidden="1" w:unhideWhenUsed="1"/>
+    <w:lsdException w:name="Body Text Indent 3" w:semiHidden="1" w:unhideWhenUsed="1"/>
+    <w:lsdException w:name="Block Text" w:semiHidden="1" w:unhideWhenUsed="1"/>
+    <w:lsdException w:name="Hyperlink" w:semiHidden="1" w:unhideWhenUsed="1"/>
+    <w:lsdException w:name="FollowedHyperlink" w:semiHidden="1" w:unhideWhenUsed="1"/>
+    <w:lsdException w:name="Strong" w:uiPriority="22" w:qFormat="1"/>
+    <w:lsdException w:name="Emphasis" w:uiPriority="20" w:qFormat="1"/>
+    <w:lsdException w:name="Document Map" w:semiHidden="1" w:unhideWhenUsed="1"/>
+    <w:lsdException w:name="Plain Text" w:semiHidden="1" w:unhideWhenUsed="1"/>
+    <w:lsdException w:name="E-mail Signature" w:semiHidden="1" w:unhideWhenUsed="1"/>
+    <w:lsdException w:name="HTML Top of Form" w:semiHidden="1" w:unhideWhenUsed="1"/>
+    <w:lsdException w:name="HTML Bottom of Form" w:semiHidden="1" w:unhideWhenUsed="1"/>
+    <w:lsdException w:name="Normal (Web)" w:semiHidden="1" w:unhideWhenUsed="1"/>
+    <w:lsdException w:name="HTML Acronym" w:semiHidden="1" w:unhideWhenUsed="1"/>
+    <w:lsdException w:name="HTML Address" w:semiHidden="1" w:unhideWhenUsed="1"/>
+    <w:lsdException w:name="HTML Cite" w:semiHidden="1" w:unhideWhenUsed="1"/>
+    <w:lsdException w:name="HTML Code" w:semiHidden="1" w:unhideWhenUsed="1"/>
+    <w:lsdException w:name="HTML Definition" w:semiHidden="1" w:unhideWhenUsed="1"/>
+    <w:lsdException w:name="HTML Keyboard" w:semiHidden="1" w:unhideWhenUsed="1"/>
+    <w:lsdException w:name="HTML Preformatted" w:semiHidden="1" w:unhideWhenUsed="1"/>
+    <w:lsdException w:name="HTML Sample" w:semiHidden="1" w:unhideWhenUsed="1"/>
+    <w:lsdException w:name="HTML Typewriter" w:semiHidden="1" w:unhideWhenUsed="1"/>
+    <w:lsdException w:name="HTML Variable" w:semiHidden="1" w:unhideWhenUsed="1"/>
+    <w:lsdException w:name="Normal Table" w:semiHidden="1" w:unhideWhenUsed="1"/>
+    <w:lsdException w:name="annotation subject" w:semiHidden="1" w:unhideWhenUsed="1"/>
+    <w:lsdException w:name="No List" w:semiHidden="1" w:unhideWhenUsed="1"/>
+    <w:lsdException w:name="Outline List 1" w:semiHidden="1" w:unhideWhenUsed="1"/>
+    <w:lsdException w:name="Outline List 2" w:semiHidden="1" w:unhideWhenUsed="1"/>
+    <w:lsdException w:name="Outline List 3" w:semiHidden="1" w:unhideWhenUsed="1"/>
+    <w:lsdException w:name="Table Simple 1" w:semiHidden="1" w:unhideWhenUsed="1"/>
+    <w:lsdException w:name="Table Simple 2" w:semiHidden="1" w:unhideWhenUsed="1"/>
+    <w:lsdException w:name="Table Simple 3" w:semiHidden="1" w:unhideWhenUsed="1"/>
+    <w:lsdException w:name="Table Classic 1" w:semiHidden="1" w:unhideWhenUsed="1"/>
+    <w:lsdException w:name="Table Classic 2" w:semiHidden="1" w:unhideWhenUsed="1"/>
+    <w:lsdException w:name="Table Classic 3" w:semiHidden="1" w:unhideWhenUsed="1"/>
+    <w:lsdException w:name="Table Classic 4" w:semiHidden="1" w:unhideWhenUsed="1"/>
+    <w:lsdException w:name="Table Colorful 1" w:semiHidden="1" w:unhideWhenUsed="1"/>
+    <w:lsdException w:name="Table Colorful 2" w:semiHidden="1" w:unhideWhenUsed="1"/>
+    <w:lsdException w:name="Table Colorful 3" w:semiHidden="1" w:unhideWhenUsed="1"/>
+    <w:lsdException w:name="Table Columns 1" w:semiHidden="1" w:unhideWhenUsed="1"/>
+    <w:lsdException w:name="Table Columns 2" w:semiHidden="1" w:unhideWhenUsed="1"/>
+    <w:lsdException w:name="Table Columns 3" w:semiHidden="1" w:unhideWhenUsed="1"/>
+    <w:lsdException w:name="Table Columns 4" w:semiHidden="1" w:unhideWhenUsed="1"/>
+    <w:lsdException w:name="Table Columns 5" w:semiHidden="1" w:unhideWhenUsed="1"/>
+    <w:lsdException w:name="Table Grid 1" w:semiHidden="1" w:unhideWhenUsed="1"/>
+    <w:lsdException w:name="Table Grid 2" w:semiHidden="1" w:unhideWhenUsed="1"/>
+    <w:lsdException w:name="Table Grid 3" w:semiHidden="1" w:unhideWhenUsed="1"/>
+    <w:lsdException w:name="Table Grid 4" w:semiHidden="1" w:unhideWhenUsed="1"/>
+    <w:lsdException w:name="Table Grid 5" w:semiHidden="1" w:unhideWhenUsed="1"/>
+    <w:lsdException w:name="Table Grid 6" w:semiHidden="1" w:unhideWhenUsed="1"/>
+    <w:lsdException w:name="Table Grid 7" w:semiHidden="1" w:unhideWhenUsed="1"/>
+    <w:lsdException w:name="Table Grid 8" w:semiHidden="1" w:unhideWhenUsed="1"/>
+    <w:lsdException w:name="Table List 1" w:semiHidden="1" w:unhideWhenUsed="1"/>
+    <w:lsdException w:name="Table List 2" w:semiHidden="1" w:unhideWhenUsed="1"/>
+    <w:lsdException w:name="Table List 3" w:semiHidden="1" w:unhideWhenUsed="1"/>
+    <w:lsdException w:name="Table List 4" w:semiHidden="1" w:unhideWhenUsed="1"/>
+    <w:lsdException w:name="Table List 5" w:semiHidden="1" w:unhideWhenUsed="1"/>
+    <w:lsdException w:name="Table List 6" w:semiHidden="1" w:unhideWhenUsed="1"/>
+    <w:lsdException w:name="Table List 7" w:semiHidden="1" w:unhideWhenUsed="1"/>
+    <w:lsdException w:name="Table List 8" w:semiHidden="1" w:unhideWhenUsed="1"/>
+    <w:lsdException w:name="Table 3D effects 1" w:semiHidden="1" w:unhideWhenUsed="1"/>
+    <w:lsdException w:name="Table 3D effects 2" w:semiHidden="1" w:unhideWhenUsed="1"/>
+    <w:lsdException w:name="Table 3D effects 3" w:semiHidden="1" w:unhideWhenUsed="1"/>
+    <w:lsdException w:name="Table Contemporary" w:semiHidden="1" w:unhideWhenUsed="1"/>
+    <w:lsdException w:name="Table Elegant" w:semiHidden="1" w:unhideWhenUsed="1"/>
+    <w:lsdException w:name="Table Professional" w:semiHidden="1" w:unhideWhenUsed="1"/>
+    <w:lsdException w:name="Table Subtle 1" w:semiHidden="1" w:unhideWhenUsed="1"/>
+    <w:lsdException w:name="Table Subtle 2" w:semiHidden="1" w:unhideWhenUsed="1"/>
+    <w:lsdException w:name="Table Web 1" w:semiHidden="1" w:unhideWhenUsed="1"/>
+    <w:lsdException w:name="Table Web 2" w:semiHidden="1" w:unhideWhenUsed="1"/>
+    <w:lsdException w:name="Table Web 3" w:semiHidden="1" w:unhideWhenUsed="1"/>
+    <w:lsdException w:name="Balloon Text" w:semiHidden="1" w:unhideWhenUsed="1"/>
+    <w:lsdException w:name="Table Grid" w:uiPriority="39"/>
+    <w:lsdException w:name="Table Theme" w:semiHidden="1" w:unhideWhenUsed="1"/>
+    <w:lsdException w:name="Placeholder Text" w:semiHidden="1"/>
+    <w:lsdException w:name="No Spacing" w:uiPriority="1" w:qFormat="1"/>
+    <w:lsdException w:name="Light Shading" w:uiPriority="60"/>
+    <w:lsdException w:name="Light List" w:uiPriority="61"/>
+    <w:lsdException w:name="Light Grid" w:uiPriority="62"/>
+    <w:lsdException w:name="Medium Shading 1" w:uiPriority="63"/>
+    <w:lsdException w:name="Medium Shading 2" w:uiPriority="64"/>
+    <w:lsdException w:name="Medium List 1" w:uiPriority="65"/>
+    <w:lsdException w:name="Medium List 2" w:uiPriority="66"/>
+    <w:lsdException w:name="Medium Grid 1" w:uiPriority="67"/>
+    <w:lsdException w:name="Medium Grid 2" w:uiPriority="68"/>
+    <w:lsdException w:name="Medium Grid 3" w:uiPriority="69"/>
+    <w:lsdException w:name="Dark List" w:uiPriority="70"/>
+    <w:lsdException w:name="Colorful Shading" w:uiPriority="71"/>
+    <w:lsdException w:name="Colorful List" w:uiPriority="72"/>
+    <w:lsdException w:name="Colorful Grid" w:uiPriority="73"/>
+    <w:lsdException w:name="Light Shading Accent 1" w:uiPriority="60"/>
+    <w:lsdException w:name="Light List Accent 1" w:uiPriority="61"/>
+    <w:lsdException w:name="Light Grid Accent 1" w:uiPriority="62"/>
+    <w:lsdException w:name="Medium Shading 1 Accent 1" w:uiPriority="63"/>
+    <w:lsdException w:name="Medium Shading 2 Accent 1" w:uiPriority="64"/>
+    <w:lsdException w:name="Medium List 1 Accent 1" w:uiPriority="65"/>
+    <w:lsdException w:name="Revision" w:semiHidden="1"/>
+    <w:lsdException w:name="List Paragraph" w:uiPriority="34" w:qFormat="1"/>
+    <w:lsdException w:name="Quote" w:uiPriority="29" w:qFormat="1"/>
+    <w:lsdException w:name="Intense Quote" w:uiPriority="30" w:qFormat="1"/>
+    <w:lsdException w:name="Medium List 2 Accent 1" w:uiPriority="66"/>
+    <w:lsdException w:name="Medium Grid 1 Accent 1" w:uiPriority="67"/>
+    <w:lsdException w:name="Medium Grid 2 Accent 1" w:uiPriority="68"/>
+    <w:lsdException w:name="Medium Grid 3 Accent 1" w:uiPriority="69"/>
+    <w:lsdException w:name="Dark List Accent 1" w:uiPriority="70"/>
+    <w:lsdException w:name="Colorful Shading Accent 1" w:uiPriority="71"/>
+    <w:lsdException w:name="Colorful List Accent 1" w:uiPriority="72"/>
+    <w:lsdException w:name="Colorful Grid Accent 1" w:uiPriority="73"/>
+    <w:lsdException w:name="Light Shading Accent 2" w:uiPriority="60"/>
+    <w:lsdException w:name="Light List Accent 2" w:uiPriority="61"/>
+    <w:lsdException w:name="Light Grid Accent 2" w:uiPriority="62"/>
+    <w:lsdException w:name="Medium Shading 1 Accent 2" w:uiPriority="63"/>
+    <w:lsdException w:name="Medium Shading 2 Accent 2" w:uiPriority="64"/>
+    <w:lsdException w:name="Medium List 1 Accent 2" w:uiPriority="65"/>
+    <w:lsdException w:name="Medium List 2 Accent 2" w:uiPriority="66"/>
+    <w:lsdException w:name="Medium Grid 1 Accent 2" w:uiPriority="67"/>
+    <w:lsdException w:name="Medium Grid 2 Accent 2" w:uiPriority="68"/>
+    <w:lsdException w:name="Medium Grid 3 Accent 2" w:uiPriority="69"/>
+    <w:lsdException w:name="Dark List Accent 2" w:uiPriority="70"/>
+    <w:lsdException w:name="Colorful Shading Accent 2" w:uiPriority="71"/>
+    <w:lsdException w:name="Colorful List Accent 2" w:uiPriority="72"/>
+    <w:lsdException w:name="Colorful Grid Accent 2" w:uiPriority="73"/>
+    <w:lsdException w:name="Light Shading Accent 3" w:uiPriority="60"/>
+    <w:lsdException w:name="Light List Accent 3" w:uiPriority="61"/>
+    <w:lsdException w:name="Light Grid Accent 3" w:uiPriority="62"/>
+    <w:lsdException w:name="Medium Shading 1 Accent 3" w:uiPriority="63"/>
+    <w:lsdException w:name="Medium Shading 2 Accent 3" w:uiPriority="64"/>
+    <w:lsdException w:name="Medium List 1 Accent 3" w:uiPriority="65"/>
+    <w:lsdException w:name="Medium List 2 Accent 3" w:uiPriority="66"/>
+    <w:lsdException w:name="Medium Grid 1 Accent 3" w:uiPriority="67"/>
+    <w:lsdException w:name="Medium Grid 2 Accent 3" w:uiPriority="68"/>
+    <w:lsdException w:name="Medium Grid 3 Accent 3" w:uiPriority="69"/>
+    <w:lsdException w:name="Dark List Accent 3" w:uiPriority="70"/>
+    <w:lsdException w:name="Colorful Shading Accent 3" w:uiPriority="71"/>
+    <w:lsdException w:name="Colorful List Accent 3" w:uiPriority="72"/>
+    <w:lsdException w:name="Colorful Grid Accent 3" w:uiPriority="73"/>
+    <w:lsdException w:name="Light Shading Accent 4" w:uiPriority="60"/>
+    <w:lsdException w:name="Light List Accent 4" w:uiPriority="61"/>
+    <w:lsdException w:name="Light Grid Accent 4" w:uiPriority="62"/>
+    <w:lsdException w:name="Medium Shading 1 Accent 4" w:uiPriority="63"/>
+    <w:lsdException w:name="Medium Shading 2 Accent 4" w:uiPriority="64"/>
+    <w:lsdException w:name="Medium List 1 Accent 4" w:uiPriority="65"/>
+    <w:lsdException w:name="Medium List 2 Accent 4" w:uiPriority="66"/>
+    <w:lsdException w:name="Medium Grid 1 Accent 4" w:uiPriority="67"/>
+    <w:lsdException w:name="Medium Grid 2 Accent 4" w:uiPriority="68"/>
+    <w:lsdException w:name="Medium Grid 3 Accent 4" w:uiPriority="69"/>
+    <w:lsdException w:name="Dark List Accent 4" w:uiPriority="70"/>
+    <w:lsdException w:name="Colorful Shading Accent 4" w:uiPriority="71"/>
+    <w:lsdException w:name="Colorful List Accent 4" w:uiPriority="72"/>
+    <w:lsdException w:name="Colorful Grid Accent 4" w:uiPriority="73"/>
+    <w:lsdException w:name="Light Shading Accent 5" w:uiPriority="60"/>
+    <w:lsdException w:name="Light List Accent 5" w:uiPriority="61"/>
+    <w:lsdException w:name="Light Grid Accent 5" w:uiPriority="62"/>
+    <w:lsdException w:name="Medium Shading 1 Accent 5" w:uiPriority="63"/>
+    <w:lsdException w:name="Medium Shading 2 Accent 5" w:uiPriority="64"/>
+    <w:lsdException w:name="Medium List 1 Accent 5" w:uiPriority="65"/>
+    <w:lsdException w:name="Medium List 2 Accent 5" w:uiPriority="66"/>
+    <w:lsdException w:name="Medium Grid 1 Accent 5" w:uiPriority="67"/>
+    <w:lsdException w:name="Medium Grid 2 Accent 5" w:uiPriority="68"/>
+    <w:lsdException w:name="Medium Grid 3 Accent 5" w:uiPriority="69"/>
+    <w:lsdException w:name="Dark List Accent 5" w:uiPriority="70"/>
+    <w:lsdException w:name="Colorful Shading Accent 5" w:uiPriority="71"/>
+    <w:lsdException w:name="Colorful List Accent 5" w:uiPriority="72"/>
+    <w:lsdException w:name="Colorful Grid Accent 5" w:uiPriority="73"/>
+    <w:lsdException w:name="Light Shading Accent 6" w:uiPriority="60"/>
+    <w:lsdException w:name="Light List Accent 6" w:uiPriority="61"/>
+    <w:lsdException w:name="Light Grid Accent 6" w:uiPriority="62"/>
+    <w:lsdException w:name="Medium Shading 1 Accent 6" w:uiPriority="63"/>
+    <w:lsdException w:name="Medium Shading 2 Accent 6" w:uiPriority="64"/>
+    <w:lsdException w:name="Medium List 1 Accent 6" w:uiPriority="65"/>
+    <w:lsdException w:name="Medium List 2 Accent 6" w:uiPriority="66"/>
+    <w:lsdException w:name="Medium Grid 1 Accent 6" w:uiPriority="67"/>
+    <w:lsdException w:name="Medium Grid 2 Accent 6" w:uiPriority="68"/>
+    <w:lsdException w:name="Medium Grid 3 Accent 6" w:uiPriority="69"/>
+    <w:lsdException w:name="Dark List Accent 6" w:uiPriority="70"/>
+    <w:lsdException w:name="Colorful Shading Accent 6" w:uiPriority="71"/>
+    <w:lsdException w:name="Colorful List Accent 6" w:uiPriority="72"/>
+    <w:lsdException w:name="Colorful Grid Accent 6" w:uiPriority="73"/>
+    <w:lsdException w:name="Subtle Emphasis" w:uiPriority="19" w:qFormat="1"/>
+    <w:lsdException w:name="Intense Emphasis" w:uiPriority="21" w:qFormat="1"/>
+    <w:lsdException w:name="Subtle Reference" w:uiPriority="31" w:qFormat="1"/>
+    <w:lsdException w:name="Intense Reference" w:uiPriority="32" w:qFormat="1"/>
+    <w:lsdException w:name="Book Title" w:uiPriority="33" w:qFormat="1"/>
+    <w:lsdException w:name="Bibliography" w:semiHidden="1" w:uiPriority="37" w:unhideWhenUsed="1"/>
+    <w:lsdException w:name="TOC Heading" w:semiHidden="1" w:uiPriority="39" w:unhideWhenUsed="1" w:qFormat="1"/>
+    <w:lsdException w:name="Plain Table 1" w:uiPriority="41"/>
+    <w:lsdException w:name="Plain Table 2" w:uiPriority="42"/>
+    <w:lsdException w:name="Plain Table 3" w:uiPriority="43"/>
+    <w:lsdException w:name="Plain Table 4" w:uiPriority="44"/>
+    <w:lsdException w:name="Plain Table 5" w:uiPriority="45"/>
+    <w:lsdException w:name="Grid Table Light" w:uiPriority="40"/>
+    <w:lsdException w:name="Grid Table 1 Light" w:uiPriority="46"/>
+    <w:lsdException w:name="Grid Table 2" w:uiPriority="47"/>
+    <w:lsdException w:name="Grid Table 3" w:uiPriority="48"/>
+    <w:lsdException w:name="Grid Table 4" w:uiPriority="49"/>
+    <w:lsdException w:name="Grid Table 5 Dark" w:uiPriority="50"/>
+    <w:lsdException w:name="Grid Table 6 Colorful" w:uiPriority="51"/>
+    <w:lsdException w:name="Grid Table 7 Colorful" w:uiPriority="52"/>
+    <w:lsdException w:name="Grid Table 1 Light Accent 1" w:uiPriority="46"/>
+    <w:lsdException w:name="Grid Table 2 Accent 1" w:uiPriority="47"/>
+    <w:lsdException w:name="Grid Table 3 Accent 1" w:uiPriority="48"/>
+    <w:lsdException w:name="Grid Table 4 Accent 1" w:uiPriority="49"/>
+    <w:lsdException w:name="Grid Table 5 Dark Accent 1" w:uiPriority="50"/>
+    <w:lsdException w:name="Grid Table 6 Colorful Accent 1" w:uiPriority="51"/>
+    <w:lsdException w:name="Grid Table 7 Colorful Accent 1" w:uiPriority="52"/>
+    <w:lsdException w:name="Grid Table 1 Light Accent 2" w:uiPriority="46"/>
+    <w:lsdException w:name="Grid Table 2 Accent 2" w:uiPriority="47"/>
+    <w:lsdException w:name="Grid Table 3 Accent 2" w:uiPriority="48"/>
+    <w:lsdException w:name="Grid Table 4 Accent 2" w:uiPriority="49"/>
+    <w:lsdException w:name="Grid Table 5 Dark Accent 2" w:uiPriority="50"/>
+    <w:lsdException w:name="Grid Table 6 Colorful Accent 2" w:uiPriority="51"/>
+    <w:lsdException w:name="Grid Table 7 Colorful Accent 2" w:uiPriority="52"/>
+    <w:lsdException w:name="Grid Table 1 Light Accent 3" w:uiPriority="46"/>
+    <w:lsdException w:name="Grid Table 2 Accent 3" w:uiPriority="47"/>
+    <w:lsdException w:name="Grid Table 3 Accent 3" w:uiPriority="48"/>
+    <w:lsdException w:name="Grid Table 4 Accent 3" w:uiPriority="49"/>
+    <w:lsdException w:name="Grid Table 5 Dark Accent 3" w:uiPriority="50"/>
+    <w:lsdException w:name="Grid Table 6 Colorful Accent 3" w:uiPriority="51"/>
+    <w:lsdException w:name="Grid Table 7 Colorful Accent 3" w:uiPriority="52"/>
+    <w:lsdException w:name="Grid Table 1 Light Accent 4" w:uiPriority="46"/>
+    <w:lsdException w:name="Grid Table 2 Accent 4" w:uiPriority="47"/>
+    <w:lsdException w:name="Grid Table 3 Accent 4" w:uiPriority="48"/>
+    <w:lsdException w:name="Grid Table 4 Accent 4" w:uiPriority="49"/>
+    <w:lsdException w:name="Grid Table 5 Dark Accent 4" w:uiPriority="50"/>
+    <w:lsdException w:name="Grid Table 6 Colorful Accent 4" w:uiPriority="51"/>
+    <w:lsdException w:name="Grid Table 7 Colorful Accent 4" w:uiPriority="52"/>
+    <w:lsdException w:name="Grid Table 1 Light Accent 5" w:uiPriority="46"/>
+    <w:lsdException w:name="Grid Table 2 Accent 5" w:uiPriority="47"/>
+    <w:lsdException w:name="Grid Table 3 Accent 5" w:uiPriority="48"/>
+    <w:lsdException w:name="Grid Table 4 Accent 5" w:uiPriority="49"/>
+    <w:lsdException w:name="Grid Table 5 Dark Accent 5" w:uiPriority="50"/>
+    <w:lsdException w:name="Grid Table 6 Colorful Accent 5" w:uiPriority="51"/>
+    <w:lsdException w:name="Grid Table 7 Colorful Accent 5" w:uiPriority="52"/>
+    <w:lsdException w:name="Grid Table 1 Light Accent 6" w:uiPriority="46"/>
+    <w:lsdException w:name="Grid Table 2 Accent 6" w:uiPriority="47"/>
+    <w:lsdException w:name="Grid Table 3 Accent 6" w:uiPriority="48"/>
+    <w:lsdException w:name="Grid Table 4 Accent 6" w:uiPriority="49"/>
+    <w:lsdException w:name="Grid Table 5 Dark Accent 6" w:uiPriority="50"/>
+    <w:lsdException w:name="Grid Table 6 Colorful Accent 6" w:uiPriority="51"/>
+    <w:lsdException w:name="Grid Table 7 Colorful Accent 6" w:uiPriority="52"/>
+    <w:lsdException w:name="List Table 1 Light" w:uiPriority="46"/>
+    <w:lsdException w:name="List Table 2" w:uiPriority="47"/>
+    <w:lsdException w:name="List Table 3" w:uiPriority="48"/>
+    <w:lsdException w:name="List Table 4" w:uiPriority="49"/>
+    <w:lsdException w:name="List Table 5 Dark" w:uiPriority="50"/>
+    <w:lsdException w:name="List Table 6 Colorful" w:uiPriority="51"/>
+    <w:lsdException w:name="List Table 7 Colorful" w:uiPriority="52"/>
+    <w:lsdException w:name="List Table 1 Light Accent 1" w:uiPriority="46"/>
+    <w:lsdException w:name="List Table 2 Accent 1" w:uiPriority="47"/>
+    <w:lsdException w:name="List Table 3 Accent 1" w:uiPriority="48"/>
+    <w:lsdException w:name="List Table 4 Accent 1" w:uiPriority="49"/>
+    <w:lsdException w:name="List Table 5 Dark Accent 1" w:uiPriority="50"/>
+    <w:lsdException w:name="List Table 6 Colorful Accent 1" w:uiPriority="51"/>
+    <w:lsdException w:name="List Table 7 Colorful Accent 1" w:uiPriority="52"/>
+    <w:lsdException w:name="List Table 1 Light Accent 2" w:uiPriority="46"/>
+    <w:lsdException w:name="List Table 2 Accent 2" w:uiPriority="47"/>
+    <w:lsdException w:name="List Table 3 Accent 2" w:uiPriority="48"/>
+    <w:lsdException w:name="List Table 4 Accent 2" w:uiPriority="49"/>
+    <w:lsdException w:name="List Table 5 Dark Accent 2" w:uiPriority="50"/>
+    <w:lsdException w:name="List Table 6 Colorful Accent 2" w:uiPriority="51"/>
+    <w:lsdException w:name="List Table 7 Colorful Accent 2" w:uiPriority="52"/>
+    <w:lsdException w:name="List Table 1 Light Accent 3" w:uiPriority="46"/>
+    <w:lsdException w:name="List Table 2 Accent 3" w:uiPriority="47"/>
+    <w:lsdException w:name="List Table 3 Accent 3" w:uiPriority="48"/>
+    <w:lsdException w:name="List Table 4 Accent 3" w:uiPriority="49"/>
+    <w:lsdException w:name="List Table 5 Dark Accent 3" w:uiPriority="50"/>
+    <w:lsdException w:name="List Table 6 Colorful Accent 3" w:uiPriority="51"/>
+    <w:lsdException w:name="List Table 7 Colorful Accent 3" w:uiPriority="52"/>
+    <w:lsdException w:name="List Table 1 Light Accent 4" w:uiPriority="46"/>
+    <w:lsdException w:name="List Table 2 Accent 4" w:uiPriority="47"/>
+    <w:lsdException w:name="List Table 3 Accent 4" w:uiPriority="48"/>
+    <w:lsdException w:name="List Table 4 Accent 4" w:uiPriority="49"/>
+    <w:lsdException w:name="List Table 5 Dark Accent 4" w:uiPriority="50"/>
+    <w:lsdException w:name="List Table 6 Colorful Accent 4" w:uiPriority="51"/>
+    <w:lsdException w:name="List Table 7 Colorful Accent 4" w:uiPriority="52"/>
+    <w:lsdException w:name="List Table 1 Light Accent 5" w:uiPriority="46"/>
+    <w:lsdException w:name="List Table 2 Accent 5" w:uiPriority="47"/>
+    <w:lsdException w:name="List Table 3 Accent 5" w:uiPriority="48"/>
+    <w:lsdException w:name="List Table 4 Accent 5" w:uiPriority="49"/>
+    <w:lsdException w:name="List Table 5 Dark Accent 5" w:uiPriority="50"/>
+    <w:lsdException w:name="List Table 6 Colorful Accent 5" w:uiPriority="51"/>
+    <w:lsdException w:name="List Table 7 Colorful Accent 5" w:uiPriority="52"/>
+    <w:lsdException w:name="List Table 1 Light Accent 6" w:uiPriority="46"/>
+    <w:lsdException w:name="List Table 2 Accent 6" w:uiPriority="47"/>
+    <w:lsdException w:name="List Table 3 Accent 6" w:uiPriority="48"/>
+    <w:lsdException w:name="List Table 4 Accent 6" w:uiPriority="49"/>
+    <w:lsdException w:name="List Table 5 Dark Accent 6" w:uiPriority="50"/>
+    <w:lsdException w:name="List Table 6 Colorful Accent 6" w:uiPriority="51"/>
+    <w:lsdException w:name="List Table 7 Colorful Accent 6" w:uiPriority="52"/>
+    <w:lsdException w:name="Mention" w:semiHidden="1" w:unhideWhenUsed="1"/>
+    <w:lsdException w:name="Smart Hyperlink" w:semiHidden="1" w:unhideWhenUsed="1"/>
+    <w:lsdException w:name="Hashtag" w:semiHidden="1" w:unhideWhenUsed="1"/>
+    <w:lsdException w:name="Unresolved Mention" w:semiHidden="1" w:unhideWhenUsed="1"/>
+    <w:lsdException w:name="Smart Link" w:semiHidden="1" w:unhideWhenUsed="1"/>
+  </w:latentStyles>
+  <w:style w:type="paragraph" w:default="1" w:styleId="Normal">
+    <w:name w:val="Normal"/>
+    <w:qFormat/>
+  </w:style>
+  <w:style w:type="character" w:default="1" w:styleId="DefaultParagraphFont">
+    <w:name w:val="Default Paragraph Font"/>
+    <w:uiPriority w:val="1"/>
+    <w:semiHidden/>
+    <w:unhideWhenUsed/>
+  </w:style>
+  <w:style w:type="table" w:default="1" w:styleId="TableNormal">
+    <w:name w:val="Normal Table"/>
+    <w:uiPriority w:val="99"/>
+    <w:semiHidden/>
+    <w:unhideWhenUsed/>
+    <w:tblPr>
+      <w:tblInd w:w="0" w:type="dxa"/>
+      <w:tblCellMar>
+        <w:top w:w="0" w:type="dxa"/>
+        <w:left w:w="108" w:type="dxa"/>
+        <w:bottom w:w="0" w:type="dxa"/>
+        <w:right w:w="108" w:type="dxa"/>
+      </w:tblCellMar>
+    </w:tblPr>
+  </w:style>
+  <w:style w:type="numbering" w:default="1" w:styleId="NoList">
+    <w:name w:val="No List"/>
+    <w:uiPriority w:val="99"/>
+    <w:semiHidden/>
+    <w:unhideWhenUsed/>
+  </w:style>
+  <w:style w:type="paragraph" w:customStyle="1" w:styleId="9E52D68E85F9B343887F173956434CE7">
+    <w:name w:val="9E52D68E85F9B343887F173956434CE7"/>
+    <w:rsid w:val="00B9212E"/>
+  </w:style>
+  <w:style w:type="paragraph" w:customStyle="1" w:styleId="B4729B4B0C930A469DF5DFAC9333539F">
+    <w:name w:val="B4729B4B0C930A469DF5DFAC9333539F"/>
+    <w:rsid w:val="00B9212E"/>
+  </w:style>
+  <w:style w:type="paragraph" w:customStyle="1" w:styleId="B1324F3B3194894A8ECC365AD509DFAD">
+    <w:name w:val="B1324F3B3194894A8ECC365AD509DFAD"/>
+    <w:rsid w:val="00B9212E"/>
+  </w:style>
+  <w:style w:type="character" w:styleId="PlaceholderText">
+    <w:name w:val="Placeholder Text"/>
+    <w:basedOn w:val="DefaultParagraphFont"/>
+    <w:uiPriority w:val="99"/>
+    <w:semiHidden/>
+    <w:rsid w:val="00B9212E"/>
+    <w:rPr>
+      <w:color w:val="808080"/>
+    </w:rPr>
+  </w:style>
+  <w:style w:type="paragraph" w:customStyle="1" w:styleId="B3F6BB40E150394D9A06B98404E64DE9">
+    <w:name w:val="B3F6BB40E150394D9A06B98404E64DE9"/>
+    <w:rsid w:val="00B9212E"/>
+  </w:style>
+  <w:style w:type="paragraph" w:customStyle="1" w:styleId="930FB4B8B4572A4DBA8EF3CCAF7210ED">
+    <w:name w:val="930FB4B8B4572A4DBA8EF3CCAF7210ED"/>
+    <w:rsid w:val="00B9212E"/>
+  </w:style>
+  <w:style w:type="paragraph" w:customStyle="1" w:styleId="E4CC69336B48A345A47BD2D5D64A223D">
+    <w:name w:val="E4CC69336B48A345A47BD2D5D64A223D"/>
+    <w:rsid w:val="00B9212E"/>
+  </w:style>
+</w:styles>
+</file>
+
+<file path=word/glossary/webSettings.xml><?xml version="1.0" encoding="utf-8"?>
+<w:webSettings xmlns:mc="http://schemas.openxmlformats.org/markup-compatibility/2006" xmlns:r="http://schemas.openxmlformats.org/officeDocument/2006/relationships" xmlns:w="http://schemas.openxmlformats.org/wordprocessingml/2006/main" xmlns:w14="http://schemas.microsoft.com/office/word/2010/wordml" xmlns:w15="http://schemas.microsoft.com/office/word/2012/wordml" xmlns:w16cex="http://schemas.microsoft.com/office/word/2018/wordml/cex" xmlns:w16cid="http://schemas.microsoft.com/office/word/2016/wordml/cid" xmlns:w16="http://schemas.microsoft.com/office/word/2018/wordml" xmlns:w16sdtdh="http://schemas.microsoft.com/office/word/2020/wordml/sdtdatahash" xmlns:w16se="http://schemas.microsoft.com/office/word/2015/wordml/symex" mc:Ignorable="w14 w15 w16se w16cid w16 w16cex w16sdtdh">
+  <w:optimizeForBrowser/>
+  <w:allowPNG/>
+</w:webSettings>
 </file>
 
 <file path=word/theme/theme1.xml><?xml version="1.0" encoding="utf-8"?>
@@ -1321,4 +3057,16 @@
     </a:ext>
   </a:extLst>
 </a:theme>
+</file>
+
+<file path=customXml/item1.xml><?xml version="1.0" encoding="utf-8"?>
+<b:Sources xmlns:b="http://schemas.openxmlformats.org/officeDocument/2006/bibliography" xmlns="http://schemas.openxmlformats.org/officeDocument/2006/bibliography" SelectedStyle="/APASixthEditionOfficeOnline.xsl" StyleName="APA" Version="6"/>
+</file>
+
+<file path=customXml/itemProps1.xml><?xml version="1.0" encoding="utf-8"?>
+<ds:datastoreItem xmlns:ds="http://schemas.openxmlformats.org/officeDocument/2006/customXml" ds:itemID="{E6191F42-B88B-984E-8704-614C454E1495}">
+  <ds:schemaRefs>
+    <ds:schemaRef ds:uri="http://schemas.openxmlformats.org/officeDocument/2006/bibliography"/>
+  </ds:schemaRefs>
+</ds:datastoreItem>
 </file>
</xml_diff>